<commit_message>
EPS / Distribution board: pushing changes to test log.
</commit_message>
<xml_diff>
--- a/teams/power/Distribution Board/Documentation/Distribution Board V2 testing log.docx
+++ b/teams/power/Distribution Board/Documentation/Distribution Board V2 testing log.docx
@@ -1509,316 +1509,1026 @@
         <w:t>datasheet section</w:t>
       </w:r>
       <w:r>
+        <w:t xml:space="preserve"> 10.2.2.1.3</w:t>
+      </w:r>
+    </w:p>
+    <w:p>
+      <w:pPr>
+        <w:rPr>
+          <w:u w:val="single"/>
+        </w:rPr>
+      </w:pPr>
+    </w:p>
+    <w:p>
+      <w:pPr>
+        <w:rPr>
+          <w:u w:val="single"/>
+        </w:rPr>
+      </w:pPr>
+    </w:p>
+    <w:p>
+      <w:pPr>
+        <w:rPr>
+          <w:u w:val="single"/>
+        </w:rPr>
+      </w:pPr>
+      <w:r>
+        <w:rPr>
+          <w:u w:val="single"/>
+        </w:rPr>
+        <w:t>Testing PPT switch enable functionality:</w:t>
+      </w:r>
+    </w:p>
+    <w:p>
+      <w:pPr>
+        <w:pStyle w:val="ListParagraph"/>
+        <w:numPr>
+          <w:ilvl w:val="0"/>
+          <w:numId w:val="16"/>
+        </w:numPr>
+        <w:rPr>
+          <w:u w:val="single"/>
+        </w:rPr>
+      </w:pPr>
+      <w:r>
+        <w:t>Input voltage</w:t>
+      </w:r>
+      <w:r>
+        <w:t>: 6.77V</w:t>
+      </w:r>
+    </w:p>
+    <w:p>
+      <w:pPr>
+        <w:pStyle w:val="ListParagraph"/>
+        <w:numPr>
+          <w:ilvl w:val="0"/>
+          <w:numId w:val="16"/>
+        </w:numPr>
+        <w:rPr>
+          <w:u w:val="single"/>
+        </w:rPr>
+      </w:pPr>
+      <w:r>
+        <w:t>Output voltage: 6.77V</w:t>
+      </w:r>
+    </w:p>
+    <w:p>
+      <w:pPr>
+        <w:pStyle w:val="ListParagraph"/>
+        <w:numPr>
+          <w:ilvl w:val="0"/>
+          <w:numId w:val="16"/>
+        </w:numPr>
+        <w:rPr>
+          <w:u w:val="single"/>
+        </w:rPr>
+      </w:pPr>
+      <w:r>
+        <w:t>Current through enable pin: .003A</w:t>
+      </w:r>
+    </w:p>
+    <w:p>
+      <w:pPr>
+        <w:pStyle w:val="ListParagraph"/>
+        <w:numPr>
+          <w:ilvl w:val="0"/>
+          <w:numId w:val="16"/>
+        </w:numPr>
+        <w:rPr>
+          <w:u w:val="single"/>
+        </w:rPr>
+      </w:pPr>
+      <w:r>
+        <w:t>Current through Battery rail Power supply: 0A</w:t>
+      </w:r>
+    </w:p>
+    <w:p>
+      <w:pPr>
+        <w:pStyle w:val="ListParagraph"/>
+        <w:numPr>
+          <w:ilvl w:val="0"/>
+          <w:numId w:val="16"/>
+        </w:numPr>
+        <w:rPr>
+          <w:u w:val="single"/>
+        </w:rPr>
+      </w:pPr>
+      <w:r>
+        <w:t>LED Functions correctly.</w:t>
+      </w:r>
+    </w:p>
+    <w:p>
+      <w:pPr>
+        <w:rPr>
+          <w:u w:val="single"/>
+        </w:rPr>
+      </w:pPr>
+      <w:r>
+        <w:rPr>
+          <w:u w:val="single"/>
+        </w:rPr>
+        <w:t>Testing every switch’s enable:</w:t>
+      </w:r>
+    </w:p>
+    <w:p>
+      <w:pPr>
+        <w:pStyle w:val="ListParagraph"/>
+        <w:numPr>
+          <w:ilvl w:val="0"/>
+          <w:numId w:val="17"/>
+        </w:numPr>
+      </w:pPr>
+      <w:r>
+        <w:t>PPT:</w:t>
+      </w:r>
+      <w:r>
+        <w:t xml:space="preserve"> off:</w:t>
+      </w:r>
+      <w:r>
+        <w:t xml:space="preserve"> 55mv</w:t>
+      </w:r>
+      <w:r>
+        <w:t xml:space="preserve">     on:</w:t>
+      </w:r>
+      <w:r>
+        <w:t xml:space="preserve"> 6.78V</w:t>
+      </w:r>
+    </w:p>
+    <w:p>
+      <w:pPr>
+        <w:pStyle w:val="ListParagraph"/>
+        <w:numPr>
+          <w:ilvl w:val="0"/>
+          <w:numId w:val="17"/>
+        </w:numPr>
+      </w:pPr>
+      <w:r>
+        <w:t>5v:</w:t>
+      </w:r>
+      <w:r>
+        <w:t xml:space="preserve"> off:</w:t>
+      </w:r>
+      <w:r>
         <w:t xml:space="preserve"> </w:t>
       </w:r>
       <w:r>
-        <w:t>10.2.2.1.3</w:t>
-      </w:r>
-    </w:p>
-    <w:p>
-      <w:pPr>
-        <w:rPr>
+        <w:t xml:space="preserve">   on:</w:t>
+      </w:r>
+    </w:p>
+    <w:p>
+      <w:pPr>
+        <w:pStyle w:val="ListParagraph"/>
+        <w:numPr>
+          <w:ilvl w:val="0"/>
+          <w:numId w:val="17"/>
+        </w:numPr>
+      </w:pPr>
+      <w:r>
+        <w:t>3v3:</w:t>
+      </w:r>
+      <w:r>
+        <w:t xml:space="preserve"> off:   on:</w:t>
+      </w:r>
+    </w:p>
+    <w:p>
+      <w:pPr>
+        <w:pStyle w:val="ListParagraph"/>
+        <w:numPr>
+          <w:ilvl w:val="0"/>
+          <w:numId w:val="17"/>
+        </w:numPr>
+      </w:pPr>
+      <w:proofErr w:type="spellStart"/>
+      <w:r>
+        <w:t>Estimat</w:t>
+      </w:r>
+      <w:proofErr w:type="spellEnd"/>
+      <w:r>
+        <w:t>:</w:t>
+      </w:r>
+      <w:r>
+        <w:t xml:space="preserve"> off:</w:t>
+      </w:r>
+      <w:r>
+        <w:t xml:space="preserve"> 65mv    on: 300mv </w:t>
+      </w:r>
+    </w:p>
+    <w:p>
+      <w:pPr>
+        <w:pStyle w:val="ListParagraph"/>
+        <w:numPr>
+          <w:ilvl w:val="0"/>
+          <w:numId w:val="17"/>
+        </w:numPr>
+      </w:pPr>
+      <w:r>
+        <w:t>Reaction:</w:t>
+      </w:r>
+      <w:r>
+        <w:t xml:space="preserve"> </w:t>
+      </w:r>
+      <w:r>
+        <w:t>off:</w:t>
+      </w:r>
+      <w:r>
+        <w:t xml:space="preserve"> 65mv</w:t>
+      </w:r>
+      <w:r>
+        <w:t xml:space="preserve">   on</w:t>
+      </w:r>
+      <w:r>
+        <w:t>: 300mv</w:t>
+      </w:r>
+    </w:p>
+    <w:p>
+      <w:pPr>
+        <w:pStyle w:val="ListParagraph"/>
+        <w:numPr>
+          <w:ilvl w:val="0"/>
+          <w:numId w:val="17"/>
+        </w:numPr>
+      </w:pPr>
+      <w:r>
+        <w:t>Mag:</w:t>
+      </w:r>
+      <w:r>
+        <w:t xml:space="preserve"> off:</w:t>
+      </w:r>
+      <w:r>
+        <w:t xml:space="preserve"> 65mv    on: 300mv</w:t>
+      </w:r>
+    </w:p>
+    <w:p>
+      <w:pPr>
+        <w:pStyle w:val="ListParagraph"/>
+        <w:numPr>
+          <w:ilvl w:val="0"/>
+          <w:numId w:val="17"/>
+        </w:numPr>
+      </w:pPr>
+      <w:r>
+        <w:t>Com2:</w:t>
+      </w:r>
+      <w:r>
+        <w:t xml:space="preserve"> off</w:t>
+      </w:r>
+      <w:r>
+        <w:t xml:space="preserve">: 50mv  on: </w:t>
+      </w:r>
+      <w:r>
+        <w:t>300mv</w:t>
+      </w:r>
+    </w:p>
+    <w:p>
+      <w:pPr>
+        <w:pStyle w:val="ListParagraph"/>
+        <w:numPr>
+          <w:ilvl w:val="0"/>
+          <w:numId w:val="17"/>
+        </w:numPr>
+      </w:pPr>
+      <w:r>
+        <w:t>Com1:</w:t>
+      </w:r>
+      <w:r>
+        <w:t xml:space="preserve"> off:</w:t>
+      </w:r>
+      <w:r>
+        <w:t xml:space="preserve"> 50mv  on: 300mv</w:t>
+      </w:r>
+    </w:p>
+    <w:p>
+      <w:pPr>
+        <w:pStyle w:val="ListParagraph"/>
+        <w:numPr>
+          <w:ilvl w:val="0"/>
+          <w:numId w:val="17"/>
+        </w:numPr>
+      </w:pPr>
+      <w:r>
+        <w:t>Boot:</w:t>
+      </w:r>
+      <w:r>
+        <w:t xml:space="preserve"> off:</w:t>
+      </w:r>
+      <w:r>
+        <w:t xml:space="preserve"> off: 50mv  on: 300mv</w:t>
+      </w:r>
+    </w:p>
+    <w:p>
+      <w:pPr>
+        <w:rPr>
+          <w:rFonts w:ascii="Calibri" w:eastAsia="Calibri" w:hAnsi="Calibri" w:cs="Calibri"/>
+        </w:rPr>
+      </w:pPr>
+      <w:r>
+        <w:rPr>
+          <w:rFonts w:ascii="Calibri" w:eastAsia="Calibri" w:hAnsi="Calibri" w:cs="Calibri"/>
+        </w:rPr>
+        <w:t xml:space="preserve">10/26/17 - Sean Poulter - The Goal of today is to demonstrate over current protection and </w:t>
+      </w:r>
+      <w:proofErr w:type="spellStart"/>
+      <w:r>
+        <w:rPr>
+          <w:rFonts w:ascii="Calibri" w:eastAsia="Calibri" w:hAnsi="Calibri" w:cs="Calibri"/>
+        </w:rPr>
+        <w:t>debig</w:t>
+      </w:r>
+      <w:proofErr w:type="spellEnd"/>
+      <w:r>
+        <w:rPr>
+          <w:rFonts w:ascii="Calibri" w:eastAsia="Calibri" w:hAnsi="Calibri" w:cs="Calibri"/>
+        </w:rPr>
+        <w:t xml:space="preserve"> the </w:t>
+      </w:r>
+      <w:proofErr w:type="spellStart"/>
+      <w:r>
+        <w:rPr>
+          <w:rFonts w:ascii="Calibri" w:eastAsia="Calibri" w:hAnsi="Calibri" w:cs="Calibri"/>
+        </w:rPr>
+        <w:t>Imon</w:t>
+      </w:r>
+      <w:proofErr w:type="spellEnd"/>
+      <w:r>
+        <w:rPr>
+          <w:rFonts w:ascii="Calibri" w:eastAsia="Calibri" w:hAnsi="Calibri" w:cs="Calibri"/>
+        </w:rPr>
+        <w:t xml:space="preserve"> Pin</w:t>
+      </w:r>
+    </w:p>
+    <w:p>
+      <w:pPr>
+        <w:rPr>
+          <w:rFonts w:ascii="Calibri" w:eastAsia="Calibri" w:hAnsi="Calibri" w:cs="Calibri"/>
+        </w:rPr>
+      </w:pPr>
+    </w:p>
+    <w:p>
+      <w:pPr>
+        <w:rPr>
+          <w:rFonts w:ascii="Calibri" w:eastAsia="Calibri" w:hAnsi="Calibri" w:cs="Calibri"/>
+        </w:rPr>
+      </w:pPr>
+      <w:r>
+        <w:rPr>
+          <w:rFonts w:ascii="Calibri" w:eastAsia="Calibri" w:hAnsi="Calibri" w:cs="Calibri"/>
           <w:u w:val="single"/>
         </w:rPr>
-      </w:pPr>
-    </w:p>
-    <w:p>
-      <w:pPr>
-        <w:rPr>
+        <w:t>Setup:</w:t>
+      </w:r>
+    </w:p>
+    <w:p>
+      <w:pPr>
+        <w:numPr>
+          <w:ilvl w:val="0"/>
+          <w:numId w:val="19"/>
+        </w:numPr>
+        <w:ind w:left="720" w:hanging="360"/>
+        <w:rPr>
+          <w:rFonts w:ascii="Calibri" w:eastAsia="Calibri" w:hAnsi="Calibri" w:cs="Calibri"/>
+        </w:rPr>
+      </w:pPr>
+      <w:r>
+        <w:rPr>
+          <w:rFonts w:ascii="Calibri" w:eastAsia="Calibri" w:hAnsi="Calibri" w:cs="Calibri"/>
+        </w:rPr>
+        <w:t xml:space="preserve">Generating triangle wave for current with the </w:t>
+      </w:r>
+      <w:proofErr w:type="spellStart"/>
+      <w:r>
+        <w:rPr>
+          <w:rFonts w:ascii="Calibri" w:eastAsia="Calibri" w:hAnsi="Calibri" w:cs="Calibri"/>
+        </w:rPr>
+        <w:t>Rigol</w:t>
+      </w:r>
+      <w:proofErr w:type="spellEnd"/>
+      <w:r>
+        <w:rPr>
+          <w:rFonts w:ascii="Calibri" w:eastAsia="Calibri" w:hAnsi="Calibri" w:cs="Calibri"/>
+        </w:rPr>
+        <w:t xml:space="preserve"> Digital load.</w:t>
+      </w:r>
+    </w:p>
+    <w:p>
+      <w:pPr>
+        <w:numPr>
+          <w:ilvl w:val="0"/>
+          <w:numId w:val="19"/>
+        </w:numPr>
+        <w:ind w:left="720" w:hanging="360"/>
+        <w:rPr>
+          <w:rFonts w:ascii="Calibri" w:eastAsia="Calibri" w:hAnsi="Calibri" w:cs="Calibri"/>
+        </w:rPr>
+      </w:pPr>
+      <w:r>
+        <w:rPr>
+          <w:rFonts w:ascii="Calibri" w:eastAsia="Calibri" w:hAnsi="Calibri" w:cs="Calibri"/>
+        </w:rPr>
+        <w:t xml:space="preserve">Measure voltage on the IMON pin with an </w:t>
+      </w:r>
+      <w:proofErr w:type="spellStart"/>
+      <w:r>
+        <w:rPr>
+          <w:rFonts w:ascii="Calibri" w:eastAsia="Calibri" w:hAnsi="Calibri" w:cs="Calibri"/>
+        </w:rPr>
+        <w:t>osciliscope</w:t>
+      </w:r>
+      <w:proofErr w:type="spellEnd"/>
+    </w:p>
+    <w:p>
+      <w:pPr>
+        <w:rPr>
+          <w:rFonts w:ascii="Calibri" w:eastAsia="Calibri" w:hAnsi="Calibri" w:cs="Calibri"/>
+        </w:rPr>
+      </w:pPr>
+    </w:p>
+    <w:p>
+      <w:pPr>
+        <w:rPr>
+          <w:rFonts w:ascii="Calibri" w:eastAsia="Calibri" w:hAnsi="Calibri" w:cs="Calibri"/>
           <w:u w:val="single"/>
         </w:rPr>
       </w:pPr>
-    </w:p>
-    <w:p>
-      <w:pPr>
-        <w:rPr>
+      <w:proofErr w:type="gramStart"/>
+      <w:r>
+        <w:rPr>
+          <w:rFonts w:ascii="Calibri" w:eastAsia="Calibri" w:hAnsi="Calibri" w:cs="Calibri"/>
           <w:u w:val="single"/>
         </w:rPr>
-      </w:pPr>
-      <w:r>
-        <w:rPr>
+        <w:t>expected</w:t>
+      </w:r>
+      <w:proofErr w:type="gramEnd"/>
+      <w:r>
+        <w:rPr>
+          <w:rFonts w:ascii="Calibri" w:eastAsia="Calibri" w:hAnsi="Calibri" w:cs="Calibri"/>
           <w:u w:val="single"/>
         </w:rPr>
-        <w:t>Testing PPT switch enable functionality:</w:t>
-      </w:r>
+        <w:t xml:space="preserve"> values:</w:t>
+      </w:r>
+    </w:p>
+    <w:p>
+      <w:pPr>
+        <w:numPr>
+          <w:ilvl w:val="0"/>
+          <w:numId w:val="20"/>
+        </w:numPr>
+        <w:spacing w:line="240" w:lineRule="auto"/>
+        <w:ind w:left="720" w:hanging="360"/>
+        <w:rPr>
+          <w:rFonts w:ascii="Calibri" w:eastAsia="Calibri" w:hAnsi="Calibri" w:cs="Calibri"/>
+        </w:rPr>
+      </w:pPr>
+      <w:r>
+        <w:object w:dxaOrig="2429" w:dyaOrig="675">
+          <v:rect id="rectole0000000000" o:spid="_x0000_i1025" style="width:121.5pt;height:34pt" o:ole="" o:preferrelative="t" stroked="f">
+            <v:imagedata r:id="rId5" o:title=""/>
+          </v:rect>
+          <o:OLEObject Type="Embed" ProgID="StaticDib" ShapeID="rectole0000000000" DrawAspect="Content" ObjectID="_1571056197" r:id="rId6"/>
+        </w:object>
+      </w:r>
+      <w:r>
+        <w:rPr>
+          <w:rFonts w:ascii="Calibri" w:eastAsia="Calibri" w:hAnsi="Calibri" w:cs="Calibri"/>
+        </w:rPr>
+        <w:t xml:space="preserve"> Equation for Current Limit</w:t>
+      </w:r>
+    </w:p>
+    <w:p>
+      <w:pPr>
+        <w:numPr>
+          <w:ilvl w:val="0"/>
+          <w:numId w:val="20"/>
+        </w:numPr>
+        <w:ind w:left="720" w:hanging="360"/>
+        <w:rPr>
+          <w:rFonts w:ascii="Calibri" w:eastAsia="Calibri" w:hAnsi="Calibri" w:cs="Calibri"/>
+        </w:rPr>
+      </w:pPr>
+      <w:proofErr w:type="spellStart"/>
+      <w:r>
+        <w:rPr>
+          <w:rFonts w:ascii="Calibri" w:eastAsia="Calibri" w:hAnsi="Calibri" w:cs="Calibri"/>
+        </w:rPr>
+        <w:t>R_imon</w:t>
+      </w:r>
+      <w:proofErr w:type="spellEnd"/>
+      <w:r>
+        <w:rPr>
+          <w:rFonts w:ascii="Calibri" w:eastAsia="Calibri" w:hAnsi="Calibri" w:cs="Calibri"/>
+        </w:rPr>
+        <w:t xml:space="preserve"> = 42.2k</w:t>
+      </w:r>
+      <w:r>
+        <w:rPr>
+          <w:rFonts w:ascii="Calibri" w:eastAsia="Calibri" w:hAnsi="Calibri" w:cs="Calibri"/>
+        </w:rPr>
+        <w:tab/>
+      </w:r>
+      <w:r>
+        <w:rPr>
+          <w:rFonts w:ascii="Calibri" w:eastAsia="Calibri" w:hAnsi="Calibri" w:cs="Calibri"/>
+        </w:rPr>
+        <w:tab/>
+      </w:r>
+      <w:proofErr w:type="spellStart"/>
+      <w:r>
+        <w:rPr>
+          <w:rFonts w:ascii="Calibri" w:eastAsia="Calibri" w:hAnsi="Calibri" w:cs="Calibri"/>
+        </w:rPr>
+        <w:t>R_set</w:t>
+      </w:r>
+      <w:proofErr w:type="spellEnd"/>
+      <w:r>
+        <w:rPr>
+          <w:rFonts w:ascii="Calibri" w:eastAsia="Calibri" w:hAnsi="Calibri" w:cs="Calibri"/>
+        </w:rPr>
+        <w:t xml:space="preserve"> = 1k</w:t>
+      </w:r>
+      <w:r>
+        <w:rPr>
+          <w:rFonts w:ascii="Calibri" w:eastAsia="Calibri" w:hAnsi="Calibri" w:cs="Calibri"/>
+        </w:rPr>
+        <w:tab/>
+      </w:r>
+      <w:proofErr w:type="spellStart"/>
+      <w:r>
+        <w:rPr>
+          <w:rFonts w:ascii="Calibri" w:eastAsia="Calibri" w:hAnsi="Calibri" w:cs="Calibri"/>
+        </w:rPr>
+        <w:t>R_sense</w:t>
+      </w:r>
+      <w:proofErr w:type="spellEnd"/>
+      <w:r>
+        <w:rPr>
+          <w:rFonts w:ascii="Calibri" w:eastAsia="Calibri" w:hAnsi="Calibri" w:cs="Calibri"/>
+        </w:rPr>
+        <w:t xml:space="preserve"> = .002</w:t>
+      </w:r>
+    </w:p>
+    <w:p>
+      <w:pPr>
+        <w:numPr>
+          <w:ilvl w:val="0"/>
+          <w:numId w:val="20"/>
+        </w:numPr>
+        <w:ind w:left="720" w:hanging="360"/>
+        <w:rPr>
+          <w:rFonts w:ascii="Calibri" w:eastAsia="Calibri" w:hAnsi="Calibri" w:cs="Calibri"/>
+        </w:rPr>
+      </w:pPr>
+      <w:r>
+        <w:rPr>
+          <w:rFonts w:ascii="Calibri" w:eastAsia="Calibri" w:hAnsi="Calibri" w:cs="Calibri"/>
+          <w:shd w:val="clear" w:color="auto" w:fill="FFFF00"/>
+        </w:rPr>
+        <w:t xml:space="preserve">Expected </w:t>
+      </w:r>
+      <w:proofErr w:type="spellStart"/>
+      <w:r>
+        <w:rPr>
+          <w:rFonts w:ascii="Calibri" w:eastAsia="Calibri" w:hAnsi="Calibri" w:cs="Calibri"/>
+          <w:shd w:val="clear" w:color="auto" w:fill="FFFF00"/>
+        </w:rPr>
+        <w:t>I_lim</w:t>
+      </w:r>
+      <w:proofErr w:type="spellEnd"/>
+      <w:r>
+        <w:rPr>
+          <w:rFonts w:ascii="Calibri" w:eastAsia="Calibri" w:hAnsi="Calibri" w:cs="Calibri"/>
+          <w:shd w:val="clear" w:color="auto" w:fill="FFFF00"/>
+        </w:rPr>
+        <w:t xml:space="preserve"> = 7.99A</w:t>
+      </w:r>
+    </w:p>
+    <w:p>
+      <w:pPr>
+        <w:rPr>
+          <w:rFonts w:ascii="Calibri" w:eastAsia="Calibri" w:hAnsi="Calibri" w:cs="Calibri"/>
+        </w:rPr>
+      </w:pPr>
+    </w:p>
+    <w:p>
+      <w:pPr>
+        <w:rPr>
+          <w:rFonts w:ascii="Calibri" w:eastAsia="Calibri" w:hAnsi="Calibri" w:cs="Calibri"/>
+        </w:rPr>
+      </w:pPr>
+      <w:r>
+        <w:rPr>
+          <w:rFonts w:ascii="Calibri" w:eastAsia="Calibri" w:hAnsi="Calibri" w:cs="Calibri"/>
+        </w:rPr>
+        <w:t>Test on PPT switch:</w:t>
+      </w:r>
+    </w:p>
+    <w:p>
+      <w:pPr>
+        <w:numPr>
+          <w:ilvl w:val="0"/>
+          <w:numId w:val="21"/>
+        </w:numPr>
+        <w:ind w:left="720" w:hanging="360"/>
+        <w:rPr>
+          <w:rFonts w:ascii="Calibri" w:eastAsia="Calibri" w:hAnsi="Calibri" w:cs="Calibri"/>
+        </w:rPr>
+      </w:pPr>
+      <w:r>
+        <w:rPr>
+          <w:rFonts w:ascii="Calibri" w:eastAsia="Calibri" w:hAnsi="Calibri" w:cs="Calibri"/>
+        </w:rPr>
+        <w:t>Load is set to step from 7A to 9A in steps of .1A every second.</w:t>
+      </w:r>
+    </w:p>
+    <w:p>
+      <w:pPr>
+        <w:numPr>
+          <w:ilvl w:val="0"/>
+          <w:numId w:val="21"/>
+        </w:numPr>
+        <w:ind w:left="720" w:hanging="360"/>
+        <w:rPr>
+          <w:rFonts w:ascii="Calibri" w:eastAsia="Calibri" w:hAnsi="Calibri" w:cs="Calibri"/>
+        </w:rPr>
+      </w:pPr>
+      <w:r>
+        <w:rPr>
+          <w:rFonts w:ascii="Calibri" w:eastAsia="Calibri" w:hAnsi="Calibri" w:cs="Calibri"/>
+        </w:rPr>
+        <w:t>The Switch survives the current, but the over current protection does not trigger.\</w:t>
+      </w:r>
+    </w:p>
+    <w:p>
+      <w:pPr>
+        <w:numPr>
+          <w:ilvl w:val="0"/>
+          <w:numId w:val="21"/>
+        </w:numPr>
+        <w:ind w:left="720" w:hanging="360"/>
+        <w:rPr>
+          <w:rFonts w:ascii="Calibri" w:eastAsia="Calibri" w:hAnsi="Calibri" w:cs="Calibri"/>
+        </w:rPr>
+      </w:pPr>
+      <w:r>
+        <w:rPr>
+          <w:rFonts w:ascii="Calibri" w:eastAsia="Calibri" w:hAnsi="Calibri" w:cs="Calibri"/>
+        </w:rPr>
+        <w:t>There is never any voltage on the IMON pin.</w:t>
+      </w:r>
+    </w:p>
+    <w:p>
+      <w:pPr>
+        <w:rPr>
+          <w:rFonts w:ascii="Calibri" w:eastAsia="Calibri" w:hAnsi="Calibri" w:cs="Calibri"/>
+        </w:rPr>
+      </w:pPr>
+    </w:p>
+    <w:p>
+      <w:pPr>
+        <w:rPr>
+          <w:rFonts w:ascii="Calibri" w:eastAsia="Calibri" w:hAnsi="Calibri" w:cs="Calibri"/>
+        </w:rPr>
+      </w:pPr>
+      <w:r>
+        <w:rPr>
+          <w:rFonts w:ascii="Calibri" w:eastAsia="Calibri" w:hAnsi="Calibri" w:cs="Calibri"/>
+        </w:rPr>
+        <w:t>Because the PPT switch has been manhandled the most, I will check other switches</w:t>
+      </w:r>
+    </w:p>
+    <w:p>
+      <w:pPr>
+        <w:rPr>
+          <w:rFonts w:ascii="Calibri" w:eastAsia="Calibri" w:hAnsi="Calibri" w:cs="Calibri"/>
+        </w:rPr>
+      </w:pPr>
+    </w:p>
+    <w:p>
+      <w:pPr>
+        <w:rPr>
+          <w:rFonts w:ascii="Calibri" w:eastAsia="Calibri" w:hAnsi="Calibri" w:cs="Calibri"/>
+        </w:rPr>
+      </w:pPr>
+      <w:r>
+        <w:rPr>
+          <w:rFonts w:ascii="Calibri" w:eastAsia="Calibri" w:hAnsi="Calibri" w:cs="Calibri"/>
+        </w:rPr>
+        <w:t>Test of Comm2 switch:</w:t>
+      </w:r>
+    </w:p>
+    <w:p>
+      <w:pPr>
+        <w:numPr>
+          <w:ilvl w:val="0"/>
+          <w:numId w:val="22"/>
+        </w:numPr>
+        <w:ind w:left="720" w:hanging="360"/>
+        <w:rPr>
+          <w:rFonts w:ascii="Calibri" w:eastAsia="Calibri" w:hAnsi="Calibri" w:cs="Calibri"/>
+        </w:rPr>
+      </w:pPr>
+      <w:proofErr w:type="spellStart"/>
+      <w:r>
+        <w:rPr>
+          <w:rFonts w:ascii="Calibri" w:eastAsia="Calibri" w:hAnsi="Calibri" w:cs="Calibri"/>
+        </w:rPr>
+        <w:t>Initialy</w:t>
+      </w:r>
+      <w:proofErr w:type="spellEnd"/>
+      <w:r>
+        <w:rPr>
+          <w:rFonts w:ascii="Calibri" w:eastAsia="Calibri" w:hAnsi="Calibri" w:cs="Calibri"/>
+        </w:rPr>
+        <w:t xml:space="preserve"> the switch attempts to turn on to 6.6 volts, but only reaches 4 volts before turning off.</w:t>
+      </w:r>
+    </w:p>
+    <w:p>
+      <w:pPr>
+        <w:numPr>
+          <w:ilvl w:val="0"/>
+          <w:numId w:val="22"/>
+        </w:numPr>
+        <w:ind w:left="720" w:hanging="360"/>
+        <w:rPr>
+          <w:rFonts w:ascii="Calibri" w:eastAsia="Calibri" w:hAnsi="Calibri" w:cs="Calibri"/>
+        </w:rPr>
+      </w:pPr>
+      <w:r>
+        <w:rPr>
+          <w:rFonts w:ascii="Calibri" w:eastAsia="Calibri" w:hAnsi="Calibri" w:cs="Calibri"/>
+        </w:rPr>
+        <w:t xml:space="preserve">That was because the Timer CAP was still 4nF. </w:t>
+      </w:r>
+      <w:r>
+        <w:rPr>
+          <w:rFonts w:ascii="Calibri" w:eastAsia="Calibri" w:hAnsi="Calibri" w:cs="Calibri"/>
+          <w:shd w:val="clear" w:color="auto" w:fill="FFFF00"/>
+        </w:rPr>
+        <w:t>I changed the timer cap to 1uF</w:t>
+      </w:r>
+    </w:p>
+    <w:p>
+      <w:pPr>
+        <w:numPr>
+          <w:ilvl w:val="0"/>
+          <w:numId w:val="22"/>
+        </w:numPr>
+        <w:ind w:left="720" w:hanging="360"/>
+        <w:rPr>
+          <w:rFonts w:ascii="Calibri" w:eastAsia="Calibri" w:hAnsi="Calibri" w:cs="Calibri"/>
+        </w:rPr>
+      </w:pPr>
+      <w:r>
+        <w:rPr>
+          <w:rFonts w:ascii="Calibri" w:eastAsia="Calibri" w:hAnsi="Calibri" w:cs="Calibri"/>
+        </w:rPr>
+        <w:t xml:space="preserve">Running 7.004A through the </w:t>
+      </w:r>
+      <w:proofErr w:type="spellStart"/>
+      <w:r>
+        <w:rPr>
+          <w:rFonts w:ascii="Calibri" w:eastAsia="Calibri" w:hAnsi="Calibri" w:cs="Calibri"/>
+        </w:rPr>
+        <w:t>comm</w:t>
+      </w:r>
+      <w:proofErr w:type="spellEnd"/>
+      <w:r>
+        <w:rPr>
+          <w:rFonts w:ascii="Calibri" w:eastAsia="Calibri" w:hAnsi="Calibri" w:cs="Calibri"/>
+        </w:rPr>
+        <w:t xml:space="preserve"> 2 switch the voltage on the IMON pin is 602mV</w:t>
+      </w:r>
+    </w:p>
+    <w:p>
+      <w:pPr>
+        <w:numPr>
+          <w:ilvl w:val="0"/>
+          <w:numId w:val="22"/>
+        </w:numPr>
+        <w:ind w:left="720" w:hanging="360"/>
+        <w:rPr>
+          <w:rFonts w:ascii="Calibri" w:eastAsia="Calibri" w:hAnsi="Calibri" w:cs="Calibri"/>
+        </w:rPr>
+      </w:pPr>
+      <w:r>
+        <w:rPr>
+          <w:rFonts w:ascii="Calibri" w:eastAsia="Calibri" w:hAnsi="Calibri" w:cs="Calibri"/>
+        </w:rPr>
+        <w:t>checking what 602 equates to:</w:t>
+      </w:r>
+    </w:p>
+    <w:p>
+      <w:pPr>
+        <w:numPr>
+          <w:ilvl w:val="0"/>
+          <w:numId w:val="22"/>
+        </w:numPr>
+        <w:ind w:left="720" w:hanging="360"/>
+        <w:rPr>
+          <w:rFonts w:ascii="Calibri" w:eastAsia="Calibri" w:hAnsi="Calibri" w:cs="Calibri"/>
+        </w:rPr>
+      </w:pPr>
+      <w:r>
+        <w:rPr>
+          <w:rFonts w:ascii="Calibri" w:eastAsia="Calibri" w:hAnsi="Calibri" w:cs="Calibri"/>
+        </w:rPr>
+        <w:t>Steps of .1A</w:t>
+      </w:r>
+    </w:p>
+    <w:p>
+      <w:pPr>
+        <w:numPr>
+          <w:ilvl w:val="0"/>
+          <w:numId w:val="22"/>
+        </w:numPr>
+        <w:ind w:left="720" w:hanging="360"/>
+        <w:rPr>
+          <w:rFonts w:ascii="Calibri" w:eastAsia="Calibri" w:hAnsi="Calibri" w:cs="Calibri"/>
+        </w:rPr>
+      </w:pPr>
+      <w:r>
+        <w:rPr>
+          <w:rFonts w:ascii="Calibri" w:eastAsia="Calibri" w:hAnsi="Calibri" w:cs="Calibri"/>
+        </w:rPr>
+        <w:tab/>
+        <w:t>7 = 600</w:t>
+      </w:r>
+    </w:p>
+    <w:p>
+      <w:pPr>
+        <w:numPr>
+          <w:ilvl w:val="0"/>
+          <w:numId w:val="22"/>
+        </w:numPr>
+        <w:ind w:left="720" w:hanging="360"/>
+        <w:rPr>
+          <w:rFonts w:ascii="Calibri" w:eastAsia="Calibri" w:hAnsi="Calibri" w:cs="Calibri"/>
+        </w:rPr>
+      </w:pPr>
+      <w:r>
+        <w:rPr>
+          <w:rFonts w:ascii="Calibri" w:eastAsia="Calibri" w:hAnsi="Calibri" w:cs="Calibri"/>
+        </w:rPr>
+        <w:tab/>
+        <w:t>7.1 = 607</w:t>
+      </w:r>
+    </w:p>
+    <w:p>
+      <w:pPr>
+        <w:numPr>
+          <w:ilvl w:val="0"/>
+          <w:numId w:val="22"/>
+        </w:numPr>
+        <w:ind w:left="720" w:hanging="360"/>
+        <w:rPr>
+          <w:rFonts w:ascii="Calibri" w:eastAsia="Calibri" w:hAnsi="Calibri" w:cs="Calibri"/>
+        </w:rPr>
+      </w:pPr>
+      <w:r>
+        <w:rPr>
+          <w:rFonts w:ascii="Calibri" w:eastAsia="Calibri" w:hAnsi="Calibri" w:cs="Calibri"/>
+        </w:rPr>
+        <w:tab/>
+        <w:t>7.2 = 616</w:t>
+      </w:r>
+    </w:p>
+    <w:p>
+      <w:pPr>
+        <w:numPr>
+          <w:ilvl w:val="0"/>
+          <w:numId w:val="22"/>
+        </w:numPr>
+        <w:ind w:left="720" w:hanging="360"/>
+        <w:rPr>
+          <w:rFonts w:ascii="Calibri" w:eastAsia="Calibri" w:hAnsi="Calibri" w:cs="Calibri"/>
+        </w:rPr>
+      </w:pPr>
+      <w:r>
+        <w:rPr>
+          <w:rFonts w:ascii="Calibri" w:eastAsia="Calibri" w:hAnsi="Calibri" w:cs="Calibri"/>
+        </w:rPr>
+        <w:tab/>
+        <w:t>7.3 = 627</w:t>
+      </w:r>
+    </w:p>
+    <w:p>
+      <w:pPr>
+        <w:numPr>
+          <w:ilvl w:val="0"/>
+          <w:numId w:val="22"/>
+        </w:numPr>
+        <w:ind w:left="720" w:hanging="360"/>
+        <w:rPr>
+          <w:rFonts w:ascii="Calibri" w:eastAsia="Calibri" w:hAnsi="Calibri" w:cs="Calibri"/>
+        </w:rPr>
+      </w:pPr>
+      <w:r>
+        <w:rPr>
+          <w:rFonts w:ascii="Calibri" w:eastAsia="Calibri" w:hAnsi="Calibri" w:cs="Calibri"/>
+        </w:rPr>
+        <w:tab/>
+        <w:t>7.4 = 635</w:t>
+      </w:r>
+    </w:p>
+    <w:p>
+      <w:pPr>
+        <w:numPr>
+          <w:ilvl w:val="0"/>
+          <w:numId w:val="22"/>
+        </w:numPr>
+        <w:ind w:left="720" w:hanging="360"/>
+        <w:rPr>
+          <w:rFonts w:ascii="Calibri" w:eastAsia="Calibri" w:hAnsi="Calibri" w:cs="Calibri"/>
+        </w:rPr>
+      </w:pPr>
+      <w:r>
+        <w:rPr>
+          <w:rFonts w:ascii="Calibri" w:eastAsia="Calibri" w:hAnsi="Calibri" w:cs="Calibri"/>
+        </w:rPr>
+        <w:tab/>
+        <w:t>7.5 = 647</w:t>
+      </w:r>
+    </w:p>
+    <w:p>
+      <w:pPr>
+        <w:numPr>
+          <w:ilvl w:val="0"/>
+          <w:numId w:val="22"/>
+        </w:numPr>
+        <w:ind w:left="720" w:hanging="360"/>
+        <w:rPr>
+          <w:rFonts w:ascii="Calibri" w:eastAsia="Calibri" w:hAnsi="Calibri" w:cs="Calibri"/>
+        </w:rPr>
+      </w:pPr>
+      <w:r>
+        <w:rPr>
+          <w:rFonts w:ascii="Calibri" w:eastAsia="Calibri" w:hAnsi="Calibri" w:cs="Calibri"/>
+        </w:rPr>
+        <w:tab/>
+        <w:t>7.6 = 659</w:t>
+      </w:r>
+    </w:p>
+    <w:p>
+      <w:pPr>
+        <w:numPr>
+          <w:ilvl w:val="0"/>
+          <w:numId w:val="22"/>
+        </w:numPr>
+        <w:ind w:left="720" w:hanging="360"/>
+        <w:rPr>
+          <w:rFonts w:ascii="Calibri" w:eastAsia="Calibri" w:hAnsi="Calibri" w:cs="Calibri"/>
+        </w:rPr>
+      </w:pPr>
+      <w:r>
+        <w:rPr>
+          <w:rFonts w:ascii="Calibri" w:eastAsia="Calibri" w:hAnsi="Calibri" w:cs="Calibri"/>
+        </w:rPr>
+        <w:tab/>
+        <w:t>7.7 = 666</w:t>
+      </w:r>
+    </w:p>
+    <w:p>
+      <w:pPr>
+        <w:numPr>
+          <w:ilvl w:val="0"/>
+          <w:numId w:val="22"/>
+        </w:numPr>
+        <w:ind w:left="720" w:hanging="360"/>
+        <w:rPr>
+          <w:rFonts w:ascii="Calibri" w:eastAsia="Calibri" w:hAnsi="Calibri" w:cs="Calibri"/>
+        </w:rPr>
+      </w:pPr>
+      <w:r>
+        <w:rPr>
+          <w:rFonts w:ascii="Calibri" w:eastAsia="Calibri" w:hAnsi="Calibri" w:cs="Calibri"/>
+        </w:rPr>
+        <w:tab/>
+        <w:t>7.8 = OC triggers</w:t>
+      </w:r>
+    </w:p>
+    <w:p>
+      <w:pPr>
+        <w:rPr>
+          <w:rFonts w:ascii="Calibri" w:eastAsia="Calibri" w:hAnsi="Calibri" w:cs="Calibri"/>
+        </w:rPr>
+      </w:pPr>
+    </w:p>
+    <w:p>
+      <w:pPr>
+        <w:rPr>
+          <w:rFonts w:ascii="Calibri" w:eastAsia="Calibri" w:hAnsi="Calibri" w:cs="Calibri"/>
+          <w:shd w:val="clear" w:color="auto" w:fill="FF0000"/>
+        </w:rPr>
+      </w:pPr>
+      <w:r>
+        <w:rPr>
+          <w:rFonts w:ascii="Calibri" w:eastAsia="Calibri" w:hAnsi="Calibri" w:cs="Calibri"/>
+          <w:shd w:val="clear" w:color="auto" w:fill="FF0000"/>
+        </w:rPr>
+        <w:t>OVER CURRENT TRIGGERED!</w:t>
+      </w:r>
+    </w:p>
+    <w:p>
       <w:bookmarkStart w:id="0" w:name="_GoBack"/>
       <w:bookmarkEnd w:id="0"/>
-    </w:p>
-    <w:p>
-      <w:pPr>
-        <w:pStyle w:val="ListParagraph"/>
-        <w:numPr>
-          <w:ilvl w:val="0"/>
-          <w:numId w:val="16"/>
-        </w:numPr>
-        <w:rPr>
-          <w:u w:val="single"/>
-        </w:rPr>
-      </w:pPr>
-      <w:r>
-        <w:t>Input voltage</w:t>
-      </w:r>
-      <w:r>
-        <w:t>: 6.77V</w:t>
-      </w:r>
-    </w:p>
-    <w:p>
-      <w:pPr>
-        <w:pStyle w:val="ListParagraph"/>
-        <w:numPr>
-          <w:ilvl w:val="0"/>
-          <w:numId w:val="16"/>
-        </w:numPr>
-        <w:rPr>
-          <w:u w:val="single"/>
-        </w:rPr>
-      </w:pPr>
-      <w:r>
-        <w:t>Output voltage: 6.77V</w:t>
-      </w:r>
-    </w:p>
-    <w:p>
-      <w:pPr>
-        <w:pStyle w:val="ListParagraph"/>
-        <w:numPr>
-          <w:ilvl w:val="0"/>
-          <w:numId w:val="16"/>
-        </w:numPr>
-        <w:rPr>
-          <w:u w:val="single"/>
-        </w:rPr>
-      </w:pPr>
-      <w:r>
-        <w:t>Current through enable pin: .003A</w:t>
-      </w:r>
-    </w:p>
-    <w:p>
-      <w:pPr>
-        <w:pStyle w:val="ListParagraph"/>
-        <w:numPr>
-          <w:ilvl w:val="0"/>
-          <w:numId w:val="16"/>
-        </w:numPr>
-        <w:rPr>
-          <w:u w:val="single"/>
-        </w:rPr>
-      </w:pPr>
-      <w:r>
-        <w:t>Current through Battery rail Power supply: 0A</w:t>
-      </w:r>
-    </w:p>
-    <w:p>
-      <w:pPr>
-        <w:pStyle w:val="ListParagraph"/>
-        <w:numPr>
-          <w:ilvl w:val="0"/>
-          <w:numId w:val="16"/>
-        </w:numPr>
-        <w:rPr>
-          <w:u w:val="single"/>
-        </w:rPr>
-      </w:pPr>
-      <w:r>
-        <w:t>LED Functions correctly.</w:t>
-      </w:r>
-    </w:p>
-    <w:p>
-      <w:pPr>
-        <w:rPr>
-          <w:u w:val="single"/>
-        </w:rPr>
-      </w:pPr>
-      <w:r>
-        <w:rPr>
-          <w:u w:val="single"/>
-        </w:rPr>
-        <w:t>Testing every switch’s enable:</w:t>
-      </w:r>
-    </w:p>
-    <w:p>
-      <w:pPr>
-        <w:pStyle w:val="ListParagraph"/>
-        <w:numPr>
-          <w:ilvl w:val="0"/>
-          <w:numId w:val="17"/>
-        </w:numPr>
-      </w:pPr>
-      <w:r>
-        <w:t>PPT:</w:t>
-      </w:r>
-      <w:r>
-        <w:t xml:space="preserve"> off:</w:t>
-      </w:r>
-      <w:r>
-        <w:t xml:space="preserve"> 55mv</w:t>
-      </w:r>
-      <w:r>
-        <w:t xml:space="preserve">     on:</w:t>
-      </w:r>
-      <w:r>
-        <w:t xml:space="preserve"> 6.78V</w:t>
-      </w:r>
-    </w:p>
-    <w:p>
-      <w:pPr>
-        <w:pStyle w:val="ListParagraph"/>
-        <w:numPr>
-          <w:ilvl w:val="0"/>
-          <w:numId w:val="17"/>
-        </w:numPr>
-      </w:pPr>
-      <w:r>
-        <w:t>5v:</w:t>
-      </w:r>
-      <w:r>
-        <w:t xml:space="preserve"> off:</w:t>
-      </w:r>
-      <w:r>
-        <w:t xml:space="preserve"> </w:t>
-      </w:r>
-      <w:r>
-        <w:t xml:space="preserve">   on:</w:t>
-      </w:r>
-    </w:p>
-    <w:p>
-      <w:pPr>
-        <w:pStyle w:val="ListParagraph"/>
-        <w:numPr>
-          <w:ilvl w:val="0"/>
-          <w:numId w:val="17"/>
-        </w:numPr>
-      </w:pPr>
-      <w:r>
-        <w:t>3v3:</w:t>
-      </w:r>
-      <w:r>
-        <w:t xml:space="preserve"> off:   on:</w:t>
-      </w:r>
-    </w:p>
-    <w:p>
-      <w:pPr>
-        <w:pStyle w:val="ListParagraph"/>
-        <w:numPr>
-          <w:ilvl w:val="0"/>
-          <w:numId w:val="17"/>
-        </w:numPr>
-      </w:pPr>
-      <w:proofErr w:type="spellStart"/>
-      <w:r>
-        <w:t>Estimat</w:t>
-      </w:r>
-      <w:proofErr w:type="spellEnd"/>
-      <w:r>
-        <w:t>:</w:t>
-      </w:r>
-      <w:r>
-        <w:t xml:space="preserve"> off:</w:t>
-      </w:r>
-      <w:r>
-        <w:t xml:space="preserve"> 65mv    on: 300mv </w:t>
-      </w:r>
-    </w:p>
-    <w:p>
-      <w:pPr>
-        <w:pStyle w:val="ListParagraph"/>
-        <w:numPr>
-          <w:ilvl w:val="0"/>
-          <w:numId w:val="17"/>
-        </w:numPr>
-      </w:pPr>
-      <w:r>
-        <w:t>Reaction:</w:t>
-      </w:r>
-      <w:r>
-        <w:t xml:space="preserve"> </w:t>
-      </w:r>
-      <w:r>
-        <w:t>off:</w:t>
-      </w:r>
-      <w:r>
-        <w:t xml:space="preserve"> 65mv</w:t>
-      </w:r>
-      <w:r>
-        <w:t xml:space="preserve">   on</w:t>
-      </w:r>
-      <w:r>
-        <w:t>: 300mv</w:t>
-      </w:r>
-    </w:p>
-    <w:p>
-      <w:pPr>
-        <w:pStyle w:val="ListParagraph"/>
-        <w:numPr>
-          <w:ilvl w:val="0"/>
-          <w:numId w:val="17"/>
-        </w:numPr>
-      </w:pPr>
-      <w:r>
-        <w:t>Mag:</w:t>
-      </w:r>
-      <w:r>
-        <w:t xml:space="preserve"> off:</w:t>
-      </w:r>
-      <w:r>
-        <w:t xml:space="preserve"> 65mv    on: 300mv</w:t>
-      </w:r>
-    </w:p>
-    <w:p>
-      <w:pPr>
-        <w:pStyle w:val="ListParagraph"/>
-        <w:numPr>
-          <w:ilvl w:val="0"/>
-          <w:numId w:val="17"/>
-        </w:numPr>
-      </w:pPr>
-      <w:r>
-        <w:t>Com2:</w:t>
-      </w:r>
-      <w:r>
-        <w:t xml:space="preserve"> off</w:t>
-      </w:r>
-      <w:r>
-        <w:t xml:space="preserve">: 50mv  on: </w:t>
-      </w:r>
-      <w:r>
-        <w:t>300mv</w:t>
-      </w:r>
-    </w:p>
-    <w:p>
-      <w:pPr>
-        <w:pStyle w:val="ListParagraph"/>
-        <w:numPr>
-          <w:ilvl w:val="0"/>
-          <w:numId w:val="17"/>
-        </w:numPr>
-      </w:pPr>
-      <w:r>
-        <w:t>Com1:</w:t>
-      </w:r>
-      <w:r>
-        <w:t xml:space="preserve"> off:</w:t>
-      </w:r>
-      <w:r>
-        <w:t xml:space="preserve"> 50mv  on: 300mv</w:t>
-      </w:r>
-    </w:p>
-    <w:p>
-      <w:pPr>
-        <w:pStyle w:val="ListParagraph"/>
-        <w:numPr>
-          <w:ilvl w:val="0"/>
-          <w:numId w:val="17"/>
-        </w:numPr>
-      </w:pPr>
-      <w:r>
-        <w:t>Boot:</w:t>
-      </w:r>
-      <w:r>
-        <w:t xml:space="preserve"> off:</w:t>
-      </w:r>
-      <w:r>
-        <w:t xml:space="preserve"> off: 50mv  on: 300mv</w:t>
-      </w:r>
     </w:p>
     <w:p/>
     <w:p>
@@ -1890,6 +2600,108 @@
 <file path=word/numbering.xml><?xml version="1.0" encoding="utf-8"?>
 <w:numbering xmlns:wpc="http://schemas.microsoft.com/office/word/2010/wordprocessingCanvas" xmlns:mc="http://schemas.openxmlformats.org/markup-compatibility/2006" xmlns:o="urn:schemas-microsoft-com:office:office" xmlns:r="http://schemas.openxmlformats.org/officeDocument/2006/relationships" xmlns:m="http://schemas.openxmlformats.org/officeDocument/2006/math" xmlns:v="urn:schemas-microsoft-com:vml" xmlns:wp14="http://schemas.microsoft.com/office/word/2010/wordprocessingDrawing" xmlns:wp="http://schemas.openxmlformats.org/drawingml/2006/wordprocessingDrawing" xmlns:w10="urn:schemas-microsoft-com:office:word" xmlns:w="http://schemas.openxmlformats.org/wordprocessingml/2006/main" xmlns:w14="http://schemas.microsoft.com/office/word/2010/wordml" xmlns:w15="http://schemas.microsoft.com/office/word/2012/wordml" xmlns:wpg="http://schemas.microsoft.com/office/word/2010/wordprocessingGroup" xmlns:wpi="http://schemas.microsoft.com/office/word/2010/wordprocessingInk" xmlns:wne="http://schemas.microsoft.com/office/word/2006/wordml" xmlns:wps="http://schemas.microsoft.com/office/word/2010/wordprocessingShape" mc:Ignorable="w14 w15 wp14">
   <w:abstractNum w:abstractNumId="0" w15:restartNumberingAfterBreak="0">
+    <w:nsid w:val="00D76778"/>
+    <w:multiLevelType w:val="multilevel"/>
+    <w:tmpl w:val="5734C624"/>
+    <w:lvl w:ilvl="0">
+      <w:start w:val="1"/>
+      <w:numFmt w:val="bullet"/>
+      <w:lvlText w:val="•"/>
+      <w:lvlJc w:val="left"/>
+    </w:lvl>
+    <w:lvl w:ilvl="1">
+      <w:numFmt w:val="decimal"/>
+      <w:lvlText w:val=""/>
+      <w:lvlJc w:val="left"/>
+    </w:lvl>
+    <w:lvl w:ilvl="2">
+      <w:numFmt w:val="decimal"/>
+      <w:lvlText w:val=""/>
+      <w:lvlJc w:val="left"/>
+    </w:lvl>
+    <w:lvl w:ilvl="3">
+      <w:numFmt w:val="decimal"/>
+      <w:lvlText w:val=""/>
+      <w:lvlJc w:val="left"/>
+    </w:lvl>
+    <w:lvl w:ilvl="4">
+      <w:numFmt w:val="decimal"/>
+      <w:lvlText w:val=""/>
+      <w:lvlJc w:val="left"/>
+    </w:lvl>
+    <w:lvl w:ilvl="5">
+      <w:numFmt w:val="decimal"/>
+      <w:lvlText w:val=""/>
+      <w:lvlJc w:val="left"/>
+    </w:lvl>
+    <w:lvl w:ilvl="6">
+      <w:numFmt w:val="decimal"/>
+      <w:lvlText w:val=""/>
+      <w:lvlJc w:val="left"/>
+    </w:lvl>
+    <w:lvl w:ilvl="7">
+      <w:numFmt w:val="decimal"/>
+      <w:lvlText w:val=""/>
+      <w:lvlJc w:val="left"/>
+    </w:lvl>
+    <w:lvl w:ilvl="8">
+      <w:numFmt w:val="decimal"/>
+      <w:lvlText w:val=""/>
+      <w:lvlJc w:val="left"/>
+    </w:lvl>
+  </w:abstractNum>
+  <w:abstractNum w:abstractNumId="1" w15:restartNumberingAfterBreak="0">
+    <w:nsid w:val="055D75D6"/>
+    <w:multiLevelType w:val="multilevel"/>
+    <w:tmpl w:val="CA98E6C6"/>
+    <w:lvl w:ilvl="0">
+      <w:start w:val="1"/>
+      <w:numFmt w:val="bullet"/>
+      <w:lvlText w:val="•"/>
+      <w:lvlJc w:val="left"/>
+    </w:lvl>
+    <w:lvl w:ilvl="1">
+      <w:numFmt w:val="decimal"/>
+      <w:lvlText w:val=""/>
+      <w:lvlJc w:val="left"/>
+    </w:lvl>
+    <w:lvl w:ilvl="2">
+      <w:numFmt w:val="decimal"/>
+      <w:lvlText w:val=""/>
+      <w:lvlJc w:val="left"/>
+    </w:lvl>
+    <w:lvl w:ilvl="3">
+      <w:numFmt w:val="decimal"/>
+      <w:lvlText w:val=""/>
+      <w:lvlJc w:val="left"/>
+    </w:lvl>
+    <w:lvl w:ilvl="4">
+      <w:numFmt w:val="decimal"/>
+      <w:lvlText w:val=""/>
+      <w:lvlJc w:val="left"/>
+    </w:lvl>
+    <w:lvl w:ilvl="5">
+      <w:numFmt w:val="decimal"/>
+      <w:lvlText w:val=""/>
+      <w:lvlJc w:val="left"/>
+    </w:lvl>
+    <w:lvl w:ilvl="6">
+      <w:numFmt w:val="decimal"/>
+      <w:lvlText w:val=""/>
+      <w:lvlJc w:val="left"/>
+    </w:lvl>
+    <w:lvl w:ilvl="7">
+      <w:numFmt w:val="decimal"/>
+      <w:lvlText w:val=""/>
+      <w:lvlJc w:val="left"/>
+    </w:lvl>
+    <w:lvl w:ilvl="8">
+      <w:numFmt w:val="decimal"/>
+      <w:lvlText w:val=""/>
+      <w:lvlJc w:val="left"/>
+    </w:lvl>
+  </w:abstractNum>
+  <w:abstractNum w:abstractNumId="2" w15:restartNumberingAfterBreak="0">
     <w:nsid w:val="09AB0BC0"/>
     <w:multiLevelType w:val="hybridMultilevel"/>
     <w:tmpl w:val="02248FEE"/>
@@ -2002,7 +2814,7 @@
       </w:rPr>
     </w:lvl>
   </w:abstractNum>
-  <w:abstractNum w:abstractNumId="1" w15:restartNumberingAfterBreak="0">
+  <w:abstractNum w:abstractNumId="3" w15:restartNumberingAfterBreak="0">
     <w:nsid w:val="27786254"/>
     <w:multiLevelType w:val="hybridMultilevel"/>
     <w:tmpl w:val="DCBA7FD2"/>
@@ -2115,7 +2927,7 @@
       </w:rPr>
     </w:lvl>
   </w:abstractNum>
-  <w:abstractNum w:abstractNumId="2" w15:restartNumberingAfterBreak="0">
+  <w:abstractNum w:abstractNumId="4" w15:restartNumberingAfterBreak="0">
     <w:nsid w:val="2B0F215B"/>
     <w:multiLevelType w:val="hybridMultilevel"/>
     <w:tmpl w:val="C99284CA"/>
@@ -2228,7 +3040,58 @@
       </w:rPr>
     </w:lvl>
   </w:abstractNum>
-  <w:abstractNum w:abstractNumId="3" w15:restartNumberingAfterBreak="0">
+  <w:abstractNum w:abstractNumId="5" w15:restartNumberingAfterBreak="0">
+    <w:nsid w:val="2C8B094C"/>
+    <w:multiLevelType w:val="multilevel"/>
+    <w:tmpl w:val="B9102C16"/>
+    <w:lvl w:ilvl="0">
+      <w:start w:val="1"/>
+      <w:numFmt w:val="bullet"/>
+      <w:lvlText w:val="•"/>
+      <w:lvlJc w:val="left"/>
+    </w:lvl>
+    <w:lvl w:ilvl="1">
+      <w:numFmt w:val="decimal"/>
+      <w:lvlText w:val=""/>
+      <w:lvlJc w:val="left"/>
+    </w:lvl>
+    <w:lvl w:ilvl="2">
+      <w:numFmt w:val="decimal"/>
+      <w:lvlText w:val=""/>
+      <w:lvlJc w:val="left"/>
+    </w:lvl>
+    <w:lvl w:ilvl="3">
+      <w:numFmt w:val="decimal"/>
+      <w:lvlText w:val=""/>
+      <w:lvlJc w:val="left"/>
+    </w:lvl>
+    <w:lvl w:ilvl="4">
+      <w:numFmt w:val="decimal"/>
+      <w:lvlText w:val=""/>
+      <w:lvlJc w:val="left"/>
+    </w:lvl>
+    <w:lvl w:ilvl="5">
+      <w:numFmt w:val="decimal"/>
+      <w:lvlText w:val=""/>
+      <w:lvlJc w:val="left"/>
+    </w:lvl>
+    <w:lvl w:ilvl="6">
+      <w:numFmt w:val="decimal"/>
+      <w:lvlText w:val=""/>
+      <w:lvlJc w:val="left"/>
+    </w:lvl>
+    <w:lvl w:ilvl="7">
+      <w:numFmt w:val="decimal"/>
+      <w:lvlText w:val=""/>
+      <w:lvlJc w:val="left"/>
+    </w:lvl>
+    <w:lvl w:ilvl="8">
+      <w:numFmt w:val="decimal"/>
+      <w:lvlText w:val=""/>
+      <w:lvlJc w:val="left"/>
+    </w:lvl>
+  </w:abstractNum>
+  <w:abstractNum w:abstractNumId="6" w15:restartNumberingAfterBreak="0">
     <w:nsid w:val="3B0F67B1"/>
     <w:multiLevelType w:val="hybridMultilevel"/>
     <w:tmpl w:val="82A4348A"/>
@@ -2341,7 +3204,7 @@
       </w:rPr>
     </w:lvl>
   </w:abstractNum>
-  <w:abstractNum w:abstractNumId="4" w15:restartNumberingAfterBreak="0">
+  <w:abstractNum w:abstractNumId="7" w15:restartNumberingAfterBreak="0">
     <w:nsid w:val="3BFE4F38"/>
     <w:multiLevelType w:val="hybridMultilevel"/>
     <w:tmpl w:val="DBE0C81C"/>
@@ -2454,7 +3317,7 @@
       </w:rPr>
     </w:lvl>
   </w:abstractNum>
-  <w:abstractNum w:abstractNumId="5" w15:restartNumberingAfterBreak="0">
+  <w:abstractNum w:abstractNumId="8" w15:restartNumberingAfterBreak="0">
     <w:nsid w:val="427B17DE"/>
     <w:multiLevelType w:val="hybridMultilevel"/>
     <w:tmpl w:val="C206EB5E"/>
@@ -2567,7 +3430,7 @@
       </w:rPr>
     </w:lvl>
   </w:abstractNum>
-  <w:abstractNum w:abstractNumId="6" w15:restartNumberingAfterBreak="0">
+  <w:abstractNum w:abstractNumId="9" w15:restartNumberingAfterBreak="0">
     <w:nsid w:val="42D93D89"/>
     <w:multiLevelType w:val="hybridMultilevel"/>
     <w:tmpl w:val="00286C70"/>
@@ -2680,7 +3543,7 @@
       </w:rPr>
     </w:lvl>
   </w:abstractNum>
-  <w:abstractNum w:abstractNumId="7" w15:restartNumberingAfterBreak="0">
+  <w:abstractNum w:abstractNumId="10" w15:restartNumberingAfterBreak="0">
     <w:nsid w:val="4D5326C6"/>
     <w:multiLevelType w:val="hybridMultilevel"/>
     <w:tmpl w:val="52D295EE"/>
@@ -2793,7 +3656,7 @@
       </w:rPr>
     </w:lvl>
   </w:abstractNum>
-  <w:abstractNum w:abstractNumId="8" w15:restartNumberingAfterBreak="0">
+  <w:abstractNum w:abstractNumId="11" w15:restartNumberingAfterBreak="0">
     <w:nsid w:val="4EA4382F"/>
     <w:multiLevelType w:val="hybridMultilevel"/>
     <w:tmpl w:val="334AFA34"/>
@@ -2906,7 +3769,7 @@
       </w:rPr>
     </w:lvl>
   </w:abstractNum>
-  <w:abstractNum w:abstractNumId="9" w15:restartNumberingAfterBreak="0">
+  <w:abstractNum w:abstractNumId="12" w15:restartNumberingAfterBreak="0">
     <w:nsid w:val="52C641AE"/>
     <w:multiLevelType w:val="hybridMultilevel"/>
     <w:tmpl w:val="D20CCC34"/>
@@ -3019,7 +3882,7 @@
       </w:rPr>
     </w:lvl>
   </w:abstractNum>
-  <w:abstractNum w:abstractNumId="10" w15:restartNumberingAfterBreak="0">
+  <w:abstractNum w:abstractNumId="13" w15:restartNumberingAfterBreak="0">
     <w:nsid w:val="58364EF8"/>
     <w:multiLevelType w:val="hybridMultilevel"/>
     <w:tmpl w:val="884AE286"/>
@@ -3132,7 +3995,7 @@
       </w:rPr>
     </w:lvl>
   </w:abstractNum>
-  <w:abstractNum w:abstractNumId="11" w15:restartNumberingAfterBreak="0">
+  <w:abstractNum w:abstractNumId="14" w15:restartNumberingAfterBreak="0">
     <w:nsid w:val="602838ED"/>
     <w:multiLevelType w:val="hybridMultilevel"/>
     <w:tmpl w:val="29ECC7F6"/>
@@ -3245,7 +4108,7 @@
       </w:rPr>
     </w:lvl>
   </w:abstractNum>
-  <w:abstractNum w:abstractNumId="12" w15:restartNumberingAfterBreak="0">
+  <w:abstractNum w:abstractNumId="15" w15:restartNumberingAfterBreak="0">
     <w:nsid w:val="68EB4EF7"/>
     <w:multiLevelType w:val="hybridMultilevel"/>
     <w:tmpl w:val="5FB63FD0"/>
@@ -3358,7 +4221,58 @@
       </w:rPr>
     </w:lvl>
   </w:abstractNum>
-  <w:abstractNum w:abstractNumId="13" w15:restartNumberingAfterBreak="0">
+  <w:abstractNum w:abstractNumId="16" w15:restartNumberingAfterBreak="0">
+    <w:nsid w:val="6B252792"/>
+    <w:multiLevelType w:val="multilevel"/>
+    <w:tmpl w:val="A02432EC"/>
+    <w:lvl w:ilvl="0">
+      <w:start w:val="1"/>
+      <w:numFmt w:val="bullet"/>
+      <w:lvlText w:val="•"/>
+      <w:lvlJc w:val="left"/>
+    </w:lvl>
+    <w:lvl w:ilvl="1">
+      <w:numFmt w:val="decimal"/>
+      <w:lvlText w:val=""/>
+      <w:lvlJc w:val="left"/>
+    </w:lvl>
+    <w:lvl w:ilvl="2">
+      <w:numFmt w:val="decimal"/>
+      <w:lvlText w:val=""/>
+      <w:lvlJc w:val="left"/>
+    </w:lvl>
+    <w:lvl w:ilvl="3">
+      <w:numFmt w:val="decimal"/>
+      <w:lvlText w:val=""/>
+      <w:lvlJc w:val="left"/>
+    </w:lvl>
+    <w:lvl w:ilvl="4">
+      <w:numFmt w:val="decimal"/>
+      <w:lvlText w:val=""/>
+      <w:lvlJc w:val="left"/>
+    </w:lvl>
+    <w:lvl w:ilvl="5">
+      <w:numFmt w:val="decimal"/>
+      <w:lvlText w:val=""/>
+      <w:lvlJc w:val="left"/>
+    </w:lvl>
+    <w:lvl w:ilvl="6">
+      <w:numFmt w:val="decimal"/>
+      <w:lvlText w:val=""/>
+      <w:lvlJc w:val="left"/>
+    </w:lvl>
+    <w:lvl w:ilvl="7">
+      <w:numFmt w:val="decimal"/>
+      <w:lvlText w:val=""/>
+      <w:lvlJc w:val="left"/>
+    </w:lvl>
+    <w:lvl w:ilvl="8">
+      <w:numFmt w:val="decimal"/>
+      <w:lvlText w:val=""/>
+      <w:lvlJc w:val="left"/>
+    </w:lvl>
+  </w:abstractNum>
+  <w:abstractNum w:abstractNumId="17" w15:restartNumberingAfterBreak="0">
     <w:nsid w:val="73F55D7E"/>
     <w:multiLevelType w:val="hybridMultilevel"/>
     <w:tmpl w:val="CA5A75D0"/>
@@ -3471,7 +4385,7 @@
       </w:rPr>
     </w:lvl>
   </w:abstractNum>
-  <w:abstractNum w:abstractNumId="14" w15:restartNumberingAfterBreak="0">
+  <w:abstractNum w:abstractNumId="18" w15:restartNumberingAfterBreak="0">
     <w:nsid w:val="76B4288E"/>
     <w:multiLevelType w:val="hybridMultilevel"/>
     <w:tmpl w:val="36F4C100"/>
@@ -3584,7 +4498,7 @@
       </w:rPr>
     </w:lvl>
   </w:abstractNum>
-  <w:abstractNum w:abstractNumId="15" w15:restartNumberingAfterBreak="0">
+  <w:abstractNum w:abstractNumId="19" w15:restartNumberingAfterBreak="0">
     <w:nsid w:val="78384C7B"/>
     <w:multiLevelType w:val="hybridMultilevel"/>
     <w:tmpl w:val="831C3F56"/>
@@ -3697,7 +4611,7 @@
       </w:rPr>
     </w:lvl>
   </w:abstractNum>
-  <w:abstractNum w:abstractNumId="16" w15:restartNumberingAfterBreak="0">
+  <w:abstractNum w:abstractNumId="20" w15:restartNumberingAfterBreak="0">
     <w:nsid w:val="7A6668E5"/>
     <w:multiLevelType w:val="hybridMultilevel"/>
     <w:tmpl w:val="B7302B8A"/>
@@ -3810,7 +4724,7 @@
       </w:rPr>
     </w:lvl>
   </w:abstractNum>
-  <w:abstractNum w:abstractNumId="17" w15:restartNumberingAfterBreak="0">
+  <w:abstractNum w:abstractNumId="21" w15:restartNumberingAfterBreak="0">
     <w:nsid w:val="7FB21F14"/>
     <w:multiLevelType w:val="hybridMultilevel"/>
     <w:tmpl w:val="07F24A92"/>
@@ -3924,58 +4838,70 @@
     </w:lvl>
   </w:abstractNum>
   <w:num w:numId="1">
+    <w:abstractNumId w:val="7"/>
+  </w:num>
+  <w:num w:numId="2">
+    <w:abstractNumId w:val="13"/>
+  </w:num>
+  <w:num w:numId="3">
+    <w:abstractNumId w:val="8"/>
+  </w:num>
+  <w:num w:numId="4">
+    <w:abstractNumId w:val="11"/>
+  </w:num>
+  <w:num w:numId="5">
+    <w:abstractNumId w:val="3"/>
+  </w:num>
+  <w:num w:numId="6">
+    <w:abstractNumId w:val="6"/>
+  </w:num>
+  <w:num w:numId="7">
+    <w:abstractNumId w:val="21"/>
+  </w:num>
+  <w:num w:numId="8">
+    <w:abstractNumId w:val="20"/>
+  </w:num>
+  <w:num w:numId="9">
+    <w:abstractNumId w:val="9"/>
+  </w:num>
+  <w:num w:numId="10">
+    <w:abstractNumId w:val="14"/>
+  </w:num>
+  <w:num w:numId="11">
+    <w:abstractNumId w:val="17"/>
+  </w:num>
+  <w:num w:numId="12">
+    <w:abstractNumId w:val="10"/>
+  </w:num>
+  <w:num w:numId="13">
+    <w:abstractNumId w:val="12"/>
+  </w:num>
+  <w:num w:numId="14">
+    <w:abstractNumId w:val="2"/>
+  </w:num>
+  <w:num w:numId="15">
     <w:abstractNumId w:val="4"/>
   </w:num>
-  <w:num w:numId="2">
-    <w:abstractNumId w:val="10"/>
+  <w:num w:numId="16">
+    <w:abstractNumId w:val="18"/>
   </w:num>
-  <w:num w:numId="3">
-    <w:abstractNumId w:val="5"/>
+  <w:num w:numId="17">
+    <w:abstractNumId w:val="19"/>
   </w:num>
-  <w:num w:numId="4">
-    <w:abstractNumId w:val="8"/>
+  <w:num w:numId="18">
+    <w:abstractNumId w:val="15"/>
   </w:num>
-  <w:num w:numId="5">
+  <w:num w:numId="19">
+    <w:abstractNumId w:val="0"/>
+  </w:num>
+  <w:num w:numId="20">
     <w:abstractNumId w:val="1"/>
   </w:num>
-  <w:num w:numId="6">
-    <w:abstractNumId w:val="3"/>
-  </w:num>
-  <w:num w:numId="7">
-    <w:abstractNumId w:val="17"/>
-  </w:num>
-  <w:num w:numId="8">
+  <w:num w:numId="21">
     <w:abstractNumId w:val="16"/>
   </w:num>
-  <w:num w:numId="9">
-    <w:abstractNumId w:val="6"/>
-  </w:num>
-  <w:num w:numId="10">
-    <w:abstractNumId w:val="11"/>
-  </w:num>
-  <w:num w:numId="11">
-    <w:abstractNumId w:val="13"/>
-  </w:num>
-  <w:num w:numId="12">
-    <w:abstractNumId w:val="7"/>
-  </w:num>
-  <w:num w:numId="13">
-    <w:abstractNumId w:val="9"/>
-  </w:num>
-  <w:num w:numId="14">
-    <w:abstractNumId w:val="0"/>
-  </w:num>
-  <w:num w:numId="15">
-    <w:abstractNumId w:val="2"/>
-  </w:num>
-  <w:num w:numId="16">
-    <w:abstractNumId w:val="14"/>
-  </w:num>
-  <w:num w:numId="17">
-    <w:abstractNumId w:val="15"/>
-  </w:num>
-  <w:num w:numId="18">
-    <w:abstractNumId w:val="12"/>
+  <w:num w:numId="22">
+    <w:abstractNumId w:val="5"/>
   </w:num>
 </w:numbering>
 </file>
@@ -4377,6 +5303,7 @@
   <w:style w:type="character" w:default="1" w:styleId="DefaultParagraphFont">
     <w:name w:val="Default Paragraph Font"/>
     <w:uiPriority w:val="1"/>
+    <w:semiHidden/>
     <w:unhideWhenUsed/>
   </w:style>
   <w:style w:type="table" w:default="1" w:styleId="TableNormal">

</xml_diff>

<commit_message>
EPS/ dist board: Testing log for distribution board V2
</commit_message>
<xml_diff>
--- a/teams/power/Distribution Board/Documentation/Distribution Board V2 testing log.docx
+++ b/teams/power/Distribution Board/Documentation/Distribution Board V2 testing log.docx
@@ -1983,7 +1983,7 @@
           <v:rect id="rectole0000000000" o:spid="_x0000_i1025" style="width:121.5pt;height:34pt" o:ole="" o:preferrelative="t" stroked="f">
             <v:imagedata r:id="rId5" o:title=""/>
           </v:rect>
-          <o:OLEObject Type="Embed" ProgID="StaticDib" ShapeID="rectole0000000000" DrawAspect="Content" ObjectID="_1571056197" r:id="rId6"/>
+          <o:OLEObject Type="Embed" ProgID="StaticDib" ShapeID="rectole0000000000" DrawAspect="Content" ObjectID="_1571744930" r:id="rId6"/>
         </w:object>
       </w:r>
       <w:r>
@@ -2526,10 +2526,1092 @@
         <w:t>OVER CURRENT TRIGGERED!</w:t>
       </w:r>
     </w:p>
-    <w:p>
+    <w:tbl>
+      <w:tblPr>
+        <w:tblW w:w="6520" w:type="dxa"/>
+        <w:tblLook w:val="04A0" w:firstRow="1" w:lastRow="0" w:firstColumn="1" w:lastColumn="0" w:noHBand="0" w:noVBand="1"/>
+      </w:tblPr>
+      <w:tblGrid>
+        <w:gridCol w:w="2297"/>
+        <w:gridCol w:w="1881"/>
+        <w:gridCol w:w="2342"/>
+      </w:tblGrid>
+      <w:tr>
+        <w:trPr>
+          <w:trHeight w:val="2010"/>
+        </w:trPr>
+        <w:tc>
+          <w:tcPr>
+            <w:tcW w:w="2477" w:type="dxa"/>
+            <w:tcBorders>
+              <w:top w:val="single" w:sz="8" w:space="0" w:color="FFFFFF"/>
+              <w:left w:val="single" w:sz="8" w:space="0" w:color="FFFFFF"/>
+              <w:bottom w:val="single" w:sz="12" w:space="0" w:color="FFFFFF"/>
+              <w:right w:val="single" w:sz="8" w:space="0" w:color="FFFFFF"/>
+            </w:tcBorders>
+            <w:shd w:val="clear" w:color="000000" w:fill="549E39"/>
+            <w:vAlign w:val="center"/>
+            <w:hideMark/>
+          </w:tcPr>
+          <w:p>
+            <w:pPr>
+              <w:spacing w:after="0" w:line="240" w:lineRule="auto"/>
+              <w:rPr>
+                <w:rFonts w:ascii="Arial" w:eastAsia="Times New Roman" w:hAnsi="Arial" w:cs="Arial"/>
+                <w:b/>
+                <w:bCs/>
+                <w:color w:val="FFFFFF"/>
+                <w:sz w:val="28"/>
+                <w:szCs w:val="28"/>
+              </w:rPr>
+            </w:pPr>
+            <w:r>
+              <w:rPr>
+                <w:rFonts w:ascii="Arial" w:eastAsia="Times New Roman" w:hAnsi="Arial" w:cs="Arial"/>
+                <w:b/>
+                <w:bCs/>
+                <w:color w:val="FFFFFF"/>
+                <w:sz w:val="28"/>
+                <w:szCs w:val="28"/>
+              </w:rPr>
+              <w:t>Current (A) measured at digital load</w:t>
+            </w:r>
+          </w:p>
+        </w:tc>
+        <w:tc>
+          <w:tcPr>
+            <w:tcW w:w="1695" w:type="dxa"/>
+            <w:tcBorders>
+              <w:top w:val="single" w:sz="8" w:space="0" w:color="FFFFFF"/>
+              <w:left w:val="nil"/>
+              <w:bottom w:val="single" w:sz="12" w:space="0" w:color="FFFFFF"/>
+              <w:right w:val="single" w:sz="8" w:space="0" w:color="FFFFFF"/>
+            </w:tcBorders>
+            <w:shd w:val="clear" w:color="000000" w:fill="549E39"/>
+            <w:vAlign w:val="center"/>
+            <w:hideMark/>
+          </w:tcPr>
+          <w:p>
+            <w:pPr>
+              <w:spacing w:after="0" w:line="240" w:lineRule="auto"/>
+              <w:rPr>
+                <w:rFonts w:ascii="Arial" w:eastAsia="Times New Roman" w:hAnsi="Arial" w:cs="Arial"/>
+                <w:b/>
+                <w:bCs/>
+                <w:color w:val="FFFFFF"/>
+                <w:sz w:val="28"/>
+                <w:szCs w:val="28"/>
+              </w:rPr>
+            </w:pPr>
+            <w:r>
+              <w:rPr>
+                <w:rFonts w:ascii="Arial" w:eastAsia="Times New Roman" w:hAnsi="Arial" w:cs="Arial"/>
+                <w:b/>
+                <w:bCs/>
+                <w:color w:val="FFFFFF"/>
+                <w:sz w:val="28"/>
+                <w:szCs w:val="28"/>
+              </w:rPr>
+              <w:t>Voltage at IMON pin</w:t>
+            </w:r>
+          </w:p>
+        </w:tc>
+        <w:tc>
+          <w:tcPr>
+            <w:tcW w:w="2348" w:type="dxa"/>
+            <w:tcBorders>
+              <w:top w:val="single" w:sz="8" w:space="0" w:color="FFFFFF"/>
+              <w:left w:val="nil"/>
+              <w:bottom w:val="single" w:sz="12" w:space="0" w:color="FFFFFF"/>
+              <w:right w:val="single" w:sz="8" w:space="0" w:color="FFFFFF"/>
+            </w:tcBorders>
+            <w:shd w:val="clear" w:color="000000" w:fill="549E39"/>
+            <w:vAlign w:val="center"/>
+            <w:hideMark/>
+          </w:tcPr>
+          <w:p>
+            <w:pPr>
+              <w:spacing w:after="0" w:line="240" w:lineRule="auto"/>
+              <w:rPr>
+                <w:rFonts w:ascii="Arial" w:eastAsia="Times New Roman" w:hAnsi="Arial" w:cs="Arial"/>
+                <w:b/>
+                <w:bCs/>
+                <w:color w:val="FFFFFF"/>
+                <w:sz w:val="28"/>
+                <w:szCs w:val="28"/>
+              </w:rPr>
+            </w:pPr>
+            <w:r>
+              <w:rPr>
+                <w:rFonts w:ascii="Arial" w:eastAsia="Times New Roman" w:hAnsi="Arial" w:cs="Arial"/>
+                <w:b/>
+                <w:bCs/>
+                <w:color w:val="FFFFFF"/>
+                <w:sz w:val="28"/>
+                <w:szCs w:val="28"/>
+              </w:rPr>
+              <w:t>Current measured from IMON</w:t>
+            </w:r>
+          </w:p>
+        </w:tc>
+      </w:tr>
+      <w:tr>
+        <w:trPr>
+          <w:trHeight w:val="470"/>
+        </w:trPr>
+        <w:tc>
+          <w:tcPr>
+            <w:tcW w:w="2477" w:type="dxa"/>
+            <w:tcBorders>
+              <w:top w:val="nil"/>
+              <w:left w:val="single" w:sz="8" w:space="0" w:color="FFFFFF"/>
+              <w:bottom w:val="single" w:sz="8" w:space="0" w:color="FFFFFF"/>
+              <w:right w:val="single" w:sz="8" w:space="0" w:color="FFFFFF"/>
+            </w:tcBorders>
+            <w:shd w:val="clear" w:color="000000" w:fill="D1DFCE"/>
+            <w:vAlign w:val="center"/>
+            <w:hideMark/>
+          </w:tcPr>
+          <w:p>
+            <w:pPr>
+              <w:spacing w:after="0" w:line="240" w:lineRule="auto"/>
+              <w:rPr>
+                <w:rFonts w:ascii="Arial" w:eastAsia="Times New Roman" w:hAnsi="Arial" w:cs="Arial"/>
+                <w:color w:val="000000"/>
+                <w:sz w:val="28"/>
+                <w:szCs w:val="28"/>
+              </w:rPr>
+            </w:pPr>
+            <w:r>
+              <w:rPr>
+                <w:rFonts w:ascii="Arial" w:eastAsia="Times New Roman" w:hAnsi="Arial" w:cs="Arial"/>
+                <w:color w:val="000000"/>
+                <w:sz w:val="28"/>
+                <w:szCs w:val="28"/>
+              </w:rPr>
+              <w:t>7</w:t>
+            </w:r>
+          </w:p>
+        </w:tc>
+        <w:tc>
+          <w:tcPr>
+            <w:tcW w:w="1695" w:type="dxa"/>
+            <w:tcBorders>
+              <w:top w:val="nil"/>
+              <w:left w:val="nil"/>
+              <w:bottom w:val="single" w:sz="8" w:space="0" w:color="FFFFFF"/>
+              <w:right w:val="single" w:sz="8" w:space="0" w:color="FFFFFF"/>
+            </w:tcBorders>
+            <w:shd w:val="clear" w:color="000000" w:fill="D1DFCE"/>
+            <w:vAlign w:val="center"/>
+            <w:hideMark/>
+          </w:tcPr>
+          <w:p>
+            <w:pPr>
+              <w:spacing w:after="0" w:line="240" w:lineRule="auto"/>
+              <w:rPr>
+                <w:rFonts w:ascii="Arial" w:eastAsia="Times New Roman" w:hAnsi="Arial" w:cs="Arial"/>
+                <w:color w:val="000000"/>
+                <w:sz w:val="28"/>
+                <w:szCs w:val="28"/>
+              </w:rPr>
+            </w:pPr>
+            <w:r>
+              <w:rPr>
+                <w:rFonts w:ascii="Arial" w:eastAsia="Times New Roman" w:hAnsi="Arial" w:cs="Arial"/>
+                <w:color w:val="000000"/>
+                <w:sz w:val="28"/>
+                <w:szCs w:val="28"/>
+              </w:rPr>
+              <w:t>600</w:t>
+            </w:r>
+          </w:p>
+        </w:tc>
+        <w:tc>
+          <w:tcPr>
+            <w:tcW w:w="2348" w:type="dxa"/>
+            <w:tcBorders>
+              <w:top w:val="nil"/>
+              <w:left w:val="nil"/>
+              <w:bottom w:val="single" w:sz="8" w:space="0" w:color="FFFFFF"/>
+              <w:right w:val="single" w:sz="8" w:space="0" w:color="FFFFFF"/>
+            </w:tcBorders>
+            <w:shd w:val="clear" w:color="000000" w:fill="D1DFCE"/>
+            <w:hideMark/>
+          </w:tcPr>
+          <w:p>
+            <w:pPr>
+              <w:spacing w:after="0" w:line="240" w:lineRule="auto"/>
+              <w:jc w:val="right"/>
+              <w:rPr>
+                <w:rFonts w:ascii="Arial" w:eastAsia="Times New Roman" w:hAnsi="Arial" w:cs="Arial"/>
+                <w:sz w:val="36"/>
+                <w:szCs w:val="36"/>
+              </w:rPr>
+            </w:pPr>
+            <w:r>
+              <w:rPr>
+                <w:rFonts w:ascii="Arial" w:eastAsia="Times New Roman" w:hAnsi="Arial" w:cs="Arial"/>
+                <w:sz w:val="36"/>
+                <w:szCs w:val="36"/>
+              </w:rPr>
+              <w:t>7.09631728</w:t>
+            </w:r>
+          </w:p>
+        </w:tc>
+      </w:tr>
+      <w:tr>
+        <w:trPr>
+          <w:trHeight w:val="470"/>
+        </w:trPr>
+        <w:tc>
+          <w:tcPr>
+            <w:tcW w:w="2477" w:type="dxa"/>
+            <w:tcBorders>
+              <w:top w:val="nil"/>
+              <w:left w:val="single" w:sz="8" w:space="0" w:color="FFFFFF"/>
+              <w:bottom w:val="single" w:sz="8" w:space="0" w:color="FFFFFF"/>
+              <w:right w:val="single" w:sz="8" w:space="0" w:color="FFFFFF"/>
+            </w:tcBorders>
+            <w:shd w:val="clear" w:color="000000" w:fill="E9F0E8"/>
+            <w:vAlign w:val="center"/>
+            <w:hideMark/>
+          </w:tcPr>
+          <w:p>
+            <w:pPr>
+              <w:spacing w:after="0" w:line="240" w:lineRule="auto"/>
+              <w:rPr>
+                <w:rFonts w:ascii="Arial" w:eastAsia="Times New Roman" w:hAnsi="Arial" w:cs="Arial"/>
+                <w:color w:val="000000"/>
+                <w:sz w:val="28"/>
+                <w:szCs w:val="28"/>
+              </w:rPr>
+            </w:pPr>
+            <w:r>
+              <w:rPr>
+                <w:rFonts w:ascii="Arial" w:eastAsia="Times New Roman" w:hAnsi="Arial" w:cs="Arial"/>
+                <w:color w:val="000000"/>
+                <w:sz w:val="28"/>
+                <w:szCs w:val="28"/>
+              </w:rPr>
+              <w:t>7.1</w:t>
+            </w:r>
+          </w:p>
+        </w:tc>
+        <w:tc>
+          <w:tcPr>
+            <w:tcW w:w="1695" w:type="dxa"/>
+            <w:tcBorders>
+              <w:top w:val="nil"/>
+              <w:left w:val="nil"/>
+              <w:bottom w:val="single" w:sz="8" w:space="0" w:color="FFFFFF"/>
+              <w:right w:val="single" w:sz="8" w:space="0" w:color="FFFFFF"/>
+            </w:tcBorders>
+            <w:shd w:val="clear" w:color="000000" w:fill="E9F0E8"/>
+            <w:vAlign w:val="center"/>
+            <w:hideMark/>
+          </w:tcPr>
+          <w:p>
+            <w:pPr>
+              <w:spacing w:after="0" w:line="240" w:lineRule="auto"/>
+              <w:rPr>
+                <w:rFonts w:ascii="Arial" w:eastAsia="Times New Roman" w:hAnsi="Arial" w:cs="Arial"/>
+                <w:color w:val="000000"/>
+                <w:sz w:val="28"/>
+                <w:szCs w:val="28"/>
+              </w:rPr>
+            </w:pPr>
+            <w:r>
+              <w:rPr>
+                <w:rFonts w:ascii="Arial" w:eastAsia="Times New Roman" w:hAnsi="Arial" w:cs="Arial"/>
+                <w:color w:val="000000"/>
+                <w:sz w:val="28"/>
+                <w:szCs w:val="28"/>
+              </w:rPr>
+              <w:t>607</w:t>
+            </w:r>
+          </w:p>
+        </w:tc>
+        <w:tc>
+          <w:tcPr>
+            <w:tcW w:w="2348" w:type="dxa"/>
+            <w:tcBorders>
+              <w:top w:val="single" w:sz="12" w:space="0" w:color="FFFFFF"/>
+              <w:left w:val="nil"/>
+              <w:bottom w:val="single" w:sz="8" w:space="0" w:color="FFFFFF"/>
+              <w:right w:val="single" w:sz="8" w:space="0" w:color="FFFFFF"/>
+            </w:tcBorders>
+            <w:shd w:val="clear" w:color="000000" w:fill="D1DFCE"/>
+            <w:hideMark/>
+          </w:tcPr>
+          <w:p>
+            <w:pPr>
+              <w:spacing w:after="0" w:line="240" w:lineRule="auto"/>
+              <w:jc w:val="right"/>
+              <w:rPr>
+                <w:rFonts w:ascii="Arial" w:eastAsia="Times New Roman" w:hAnsi="Arial" w:cs="Arial"/>
+                <w:sz w:val="36"/>
+                <w:szCs w:val="36"/>
+              </w:rPr>
+            </w:pPr>
+            <w:r>
+              <w:rPr>
+                <w:rFonts w:ascii="Arial" w:eastAsia="Times New Roman" w:hAnsi="Arial" w:cs="Arial"/>
+                <w:sz w:val="36"/>
+                <w:szCs w:val="36"/>
+              </w:rPr>
+              <w:t>7.179107649</w:t>
+            </w:r>
+          </w:p>
+        </w:tc>
+      </w:tr>
+      <w:tr>
+        <w:trPr>
+          <w:trHeight w:val="470"/>
+        </w:trPr>
+        <w:tc>
+          <w:tcPr>
+            <w:tcW w:w="2477" w:type="dxa"/>
+            <w:tcBorders>
+              <w:top w:val="nil"/>
+              <w:left w:val="single" w:sz="8" w:space="0" w:color="FFFFFF"/>
+              <w:bottom w:val="single" w:sz="8" w:space="0" w:color="FFFFFF"/>
+              <w:right w:val="single" w:sz="8" w:space="0" w:color="FFFFFF"/>
+            </w:tcBorders>
+            <w:shd w:val="clear" w:color="000000" w:fill="D1DFCE"/>
+            <w:vAlign w:val="center"/>
+            <w:hideMark/>
+          </w:tcPr>
+          <w:p>
+            <w:pPr>
+              <w:spacing w:after="0" w:line="240" w:lineRule="auto"/>
+              <w:rPr>
+                <w:rFonts w:ascii="Arial" w:eastAsia="Times New Roman" w:hAnsi="Arial" w:cs="Arial"/>
+                <w:color w:val="000000"/>
+                <w:sz w:val="28"/>
+                <w:szCs w:val="28"/>
+              </w:rPr>
+            </w:pPr>
+            <w:r>
+              <w:rPr>
+                <w:rFonts w:ascii="Arial" w:eastAsia="Times New Roman" w:hAnsi="Arial" w:cs="Arial"/>
+                <w:color w:val="000000"/>
+                <w:sz w:val="28"/>
+                <w:szCs w:val="28"/>
+              </w:rPr>
+              <w:t>7.2</w:t>
+            </w:r>
+          </w:p>
+        </w:tc>
+        <w:tc>
+          <w:tcPr>
+            <w:tcW w:w="1695" w:type="dxa"/>
+            <w:tcBorders>
+              <w:top w:val="nil"/>
+              <w:left w:val="nil"/>
+              <w:bottom w:val="single" w:sz="8" w:space="0" w:color="FFFFFF"/>
+              <w:right w:val="single" w:sz="8" w:space="0" w:color="FFFFFF"/>
+            </w:tcBorders>
+            <w:shd w:val="clear" w:color="000000" w:fill="D1DFCE"/>
+            <w:vAlign w:val="center"/>
+            <w:hideMark/>
+          </w:tcPr>
+          <w:p>
+            <w:pPr>
+              <w:spacing w:after="0" w:line="240" w:lineRule="auto"/>
+              <w:rPr>
+                <w:rFonts w:ascii="Arial" w:eastAsia="Times New Roman" w:hAnsi="Arial" w:cs="Arial"/>
+                <w:color w:val="000000"/>
+                <w:sz w:val="28"/>
+                <w:szCs w:val="28"/>
+              </w:rPr>
+            </w:pPr>
+            <w:r>
+              <w:rPr>
+                <w:rFonts w:ascii="Arial" w:eastAsia="Times New Roman" w:hAnsi="Arial" w:cs="Arial"/>
+                <w:color w:val="000000"/>
+                <w:sz w:val="28"/>
+                <w:szCs w:val="28"/>
+              </w:rPr>
+              <w:t>616</w:t>
+            </w:r>
+          </w:p>
+        </w:tc>
+        <w:tc>
+          <w:tcPr>
+            <w:tcW w:w="2348" w:type="dxa"/>
+            <w:tcBorders>
+              <w:top w:val="single" w:sz="12" w:space="0" w:color="FFFFFF"/>
+              <w:left w:val="nil"/>
+              <w:bottom w:val="single" w:sz="8" w:space="0" w:color="FFFFFF"/>
+              <w:right w:val="single" w:sz="8" w:space="0" w:color="FFFFFF"/>
+            </w:tcBorders>
+            <w:shd w:val="clear" w:color="000000" w:fill="D1DFCE"/>
+            <w:hideMark/>
+          </w:tcPr>
+          <w:p>
+            <w:pPr>
+              <w:spacing w:after="0" w:line="240" w:lineRule="auto"/>
+              <w:jc w:val="right"/>
+              <w:rPr>
+                <w:rFonts w:ascii="Arial" w:eastAsia="Times New Roman" w:hAnsi="Arial" w:cs="Arial"/>
+                <w:sz w:val="36"/>
+                <w:szCs w:val="36"/>
+              </w:rPr>
+            </w:pPr>
+            <w:r>
+              <w:rPr>
+                <w:rFonts w:ascii="Arial" w:eastAsia="Times New Roman" w:hAnsi="Arial" w:cs="Arial"/>
+                <w:sz w:val="36"/>
+                <w:szCs w:val="36"/>
+              </w:rPr>
+              <w:t>7.285552408</w:t>
+            </w:r>
+          </w:p>
+        </w:tc>
+      </w:tr>
+      <w:tr>
+        <w:trPr>
+          <w:trHeight w:val="470"/>
+        </w:trPr>
+        <w:tc>
+          <w:tcPr>
+            <w:tcW w:w="2477" w:type="dxa"/>
+            <w:tcBorders>
+              <w:top w:val="nil"/>
+              <w:left w:val="single" w:sz="8" w:space="0" w:color="FFFFFF"/>
+              <w:bottom w:val="single" w:sz="8" w:space="0" w:color="FFFFFF"/>
+              <w:right w:val="single" w:sz="8" w:space="0" w:color="FFFFFF"/>
+            </w:tcBorders>
+            <w:shd w:val="clear" w:color="000000" w:fill="E9F0E8"/>
+            <w:vAlign w:val="center"/>
+            <w:hideMark/>
+          </w:tcPr>
+          <w:p>
+            <w:pPr>
+              <w:spacing w:after="0" w:line="240" w:lineRule="auto"/>
+              <w:rPr>
+                <w:rFonts w:ascii="Arial" w:eastAsia="Times New Roman" w:hAnsi="Arial" w:cs="Arial"/>
+                <w:color w:val="000000"/>
+                <w:sz w:val="28"/>
+                <w:szCs w:val="28"/>
+              </w:rPr>
+            </w:pPr>
+            <w:r>
+              <w:rPr>
+                <w:rFonts w:ascii="Arial" w:eastAsia="Times New Roman" w:hAnsi="Arial" w:cs="Arial"/>
+                <w:color w:val="000000"/>
+                <w:sz w:val="28"/>
+                <w:szCs w:val="28"/>
+              </w:rPr>
+              <w:t>7.3</w:t>
+            </w:r>
+          </w:p>
+        </w:tc>
+        <w:tc>
+          <w:tcPr>
+            <w:tcW w:w="1695" w:type="dxa"/>
+            <w:tcBorders>
+              <w:top w:val="nil"/>
+              <w:left w:val="nil"/>
+              <w:bottom w:val="single" w:sz="8" w:space="0" w:color="FFFFFF"/>
+              <w:right w:val="single" w:sz="8" w:space="0" w:color="FFFFFF"/>
+            </w:tcBorders>
+            <w:shd w:val="clear" w:color="000000" w:fill="E9F0E8"/>
+            <w:vAlign w:val="center"/>
+            <w:hideMark/>
+          </w:tcPr>
+          <w:p>
+            <w:pPr>
+              <w:spacing w:after="0" w:line="240" w:lineRule="auto"/>
+              <w:rPr>
+                <w:rFonts w:ascii="Arial" w:eastAsia="Times New Roman" w:hAnsi="Arial" w:cs="Arial"/>
+                <w:color w:val="000000"/>
+                <w:sz w:val="28"/>
+                <w:szCs w:val="28"/>
+              </w:rPr>
+            </w:pPr>
+            <w:r>
+              <w:rPr>
+                <w:rFonts w:ascii="Arial" w:eastAsia="Times New Roman" w:hAnsi="Arial" w:cs="Arial"/>
+                <w:color w:val="000000"/>
+                <w:sz w:val="28"/>
+                <w:szCs w:val="28"/>
+              </w:rPr>
+              <w:t>627</w:t>
+            </w:r>
+          </w:p>
+        </w:tc>
+        <w:tc>
+          <w:tcPr>
+            <w:tcW w:w="2348" w:type="dxa"/>
+            <w:tcBorders>
+              <w:top w:val="single" w:sz="12" w:space="0" w:color="FFFFFF"/>
+              <w:left w:val="nil"/>
+              <w:bottom w:val="single" w:sz="8" w:space="0" w:color="FFFFFF"/>
+              <w:right w:val="single" w:sz="8" w:space="0" w:color="FFFFFF"/>
+            </w:tcBorders>
+            <w:shd w:val="clear" w:color="000000" w:fill="D1DFCE"/>
+            <w:hideMark/>
+          </w:tcPr>
+          <w:p>
+            <w:pPr>
+              <w:spacing w:after="0" w:line="240" w:lineRule="auto"/>
+              <w:jc w:val="right"/>
+              <w:rPr>
+                <w:rFonts w:ascii="Arial" w:eastAsia="Times New Roman" w:hAnsi="Arial" w:cs="Arial"/>
+                <w:sz w:val="36"/>
+                <w:szCs w:val="36"/>
+              </w:rPr>
+            </w:pPr>
+            <w:r>
+              <w:rPr>
+                <w:rFonts w:ascii="Arial" w:eastAsia="Times New Roman" w:hAnsi="Arial" w:cs="Arial"/>
+                <w:sz w:val="36"/>
+                <w:szCs w:val="36"/>
+              </w:rPr>
+              <w:t>7.415651558</w:t>
+            </w:r>
+          </w:p>
+        </w:tc>
+      </w:tr>
+      <w:tr>
+        <w:trPr>
+          <w:trHeight w:val="470"/>
+        </w:trPr>
+        <w:tc>
+          <w:tcPr>
+            <w:tcW w:w="2477" w:type="dxa"/>
+            <w:tcBorders>
+              <w:top w:val="nil"/>
+              <w:left w:val="single" w:sz="8" w:space="0" w:color="FFFFFF"/>
+              <w:bottom w:val="single" w:sz="8" w:space="0" w:color="FFFFFF"/>
+              <w:right w:val="single" w:sz="8" w:space="0" w:color="FFFFFF"/>
+            </w:tcBorders>
+            <w:shd w:val="clear" w:color="000000" w:fill="D1DFCE"/>
+            <w:vAlign w:val="center"/>
+            <w:hideMark/>
+          </w:tcPr>
+          <w:p>
+            <w:pPr>
+              <w:spacing w:after="0" w:line="240" w:lineRule="auto"/>
+              <w:rPr>
+                <w:rFonts w:ascii="Arial" w:eastAsia="Times New Roman" w:hAnsi="Arial" w:cs="Arial"/>
+                <w:color w:val="000000"/>
+                <w:sz w:val="28"/>
+                <w:szCs w:val="28"/>
+              </w:rPr>
+            </w:pPr>
+            <w:r>
+              <w:rPr>
+                <w:rFonts w:ascii="Arial" w:eastAsia="Times New Roman" w:hAnsi="Arial" w:cs="Arial"/>
+                <w:color w:val="000000"/>
+                <w:sz w:val="28"/>
+                <w:szCs w:val="28"/>
+              </w:rPr>
+              <w:t>7.4</w:t>
+            </w:r>
+          </w:p>
+        </w:tc>
+        <w:tc>
+          <w:tcPr>
+            <w:tcW w:w="1695" w:type="dxa"/>
+            <w:tcBorders>
+              <w:top w:val="nil"/>
+              <w:left w:val="nil"/>
+              <w:bottom w:val="single" w:sz="8" w:space="0" w:color="FFFFFF"/>
+              <w:right w:val="single" w:sz="8" w:space="0" w:color="FFFFFF"/>
+            </w:tcBorders>
+            <w:shd w:val="clear" w:color="000000" w:fill="D1DFCE"/>
+            <w:vAlign w:val="center"/>
+            <w:hideMark/>
+          </w:tcPr>
+          <w:p>
+            <w:pPr>
+              <w:spacing w:after="0" w:line="240" w:lineRule="auto"/>
+              <w:rPr>
+                <w:rFonts w:ascii="Arial" w:eastAsia="Times New Roman" w:hAnsi="Arial" w:cs="Arial"/>
+                <w:color w:val="000000"/>
+                <w:sz w:val="28"/>
+                <w:szCs w:val="28"/>
+              </w:rPr>
+            </w:pPr>
+            <w:r>
+              <w:rPr>
+                <w:rFonts w:ascii="Arial" w:eastAsia="Times New Roman" w:hAnsi="Arial" w:cs="Arial"/>
+                <w:color w:val="000000"/>
+                <w:sz w:val="28"/>
+                <w:szCs w:val="28"/>
+              </w:rPr>
+              <w:t>635</w:t>
+            </w:r>
+          </w:p>
+        </w:tc>
+        <w:tc>
+          <w:tcPr>
+            <w:tcW w:w="2348" w:type="dxa"/>
+            <w:tcBorders>
+              <w:top w:val="single" w:sz="12" w:space="0" w:color="FFFFFF"/>
+              <w:left w:val="nil"/>
+              <w:bottom w:val="single" w:sz="8" w:space="0" w:color="FFFFFF"/>
+              <w:right w:val="single" w:sz="8" w:space="0" w:color="FFFFFF"/>
+            </w:tcBorders>
+            <w:shd w:val="clear" w:color="000000" w:fill="D1DFCE"/>
+            <w:hideMark/>
+          </w:tcPr>
+          <w:p>
+            <w:pPr>
+              <w:spacing w:after="0" w:line="240" w:lineRule="auto"/>
+              <w:jc w:val="right"/>
+              <w:rPr>
+                <w:rFonts w:ascii="Arial" w:eastAsia="Times New Roman" w:hAnsi="Arial" w:cs="Arial"/>
+                <w:sz w:val="36"/>
+                <w:szCs w:val="36"/>
+              </w:rPr>
+            </w:pPr>
+            <w:r>
+              <w:rPr>
+                <w:rFonts w:ascii="Arial" w:eastAsia="Times New Roman" w:hAnsi="Arial" w:cs="Arial"/>
+                <w:sz w:val="36"/>
+                <w:szCs w:val="36"/>
+              </w:rPr>
+              <w:t>7.510269122</w:t>
+            </w:r>
+          </w:p>
+        </w:tc>
+      </w:tr>
+      <w:tr>
+        <w:trPr>
+          <w:trHeight w:val="470"/>
+        </w:trPr>
+        <w:tc>
+          <w:tcPr>
+            <w:tcW w:w="2477" w:type="dxa"/>
+            <w:tcBorders>
+              <w:top w:val="nil"/>
+              <w:left w:val="single" w:sz="8" w:space="0" w:color="FFFFFF"/>
+              <w:bottom w:val="single" w:sz="8" w:space="0" w:color="FFFFFF"/>
+              <w:right w:val="single" w:sz="8" w:space="0" w:color="FFFFFF"/>
+            </w:tcBorders>
+            <w:shd w:val="clear" w:color="000000" w:fill="E9F0E8"/>
+            <w:vAlign w:val="center"/>
+            <w:hideMark/>
+          </w:tcPr>
+          <w:p>
+            <w:pPr>
+              <w:spacing w:after="0" w:line="240" w:lineRule="auto"/>
+              <w:rPr>
+                <w:rFonts w:ascii="Arial" w:eastAsia="Times New Roman" w:hAnsi="Arial" w:cs="Arial"/>
+                <w:color w:val="000000"/>
+                <w:sz w:val="28"/>
+                <w:szCs w:val="28"/>
+              </w:rPr>
+            </w:pPr>
+            <w:r>
+              <w:rPr>
+                <w:rFonts w:ascii="Arial" w:eastAsia="Times New Roman" w:hAnsi="Arial" w:cs="Arial"/>
+                <w:color w:val="000000"/>
+                <w:sz w:val="28"/>
+                <w:szCs w:val="28"/>
+              </w:rPr>
+              <w:t>7.5</w:t>
+            </w:r>
+          </w:p>
+        </w:tc>
+        <w:tc>
+          <w:tcPr>
+            <w:tcW w:w="1695" w:type="dxa"/>
+            <w:tcBorders>
+              <w:top w:val="nil"/>
+              <w:left w:val="nil"/>
+              <w:bottom w:val="single" w:sz="8" w:space="0" w:color="FFFFFF"/>
+              <w:right w:val="single" w:sz="8" w:space="0" w:color="FFFFFF"/>
+            </w:tcBorders>
+            <w:shd w:val="clear" w:color="000000" w:fill="E9F0E8"/>
+            <w:vAlign w:val="center"/>
+            <w:hideMark/>
+          </w:tcPr>
+          <w:p>
+            <w:pPr>
+              <w:spacing w:after="0" w:line="240" w:lineRule="auto"/>
+              <w:rPr>
+                <w:rFonts w:ascii="Arial" w:eastAsia="Times New Roman" w:hAnsi="Arial" w:cs="Arial"/>
+                <w:color w:val="000000"/>
+                <w:sz w:val="28"/>
+                <w:szCs w:val="28"/>
+              </w:rPr>
+            </w:pPr>
+            <w:r>
+              <w:rPr>
+                <w:rFonts w:ascii="Arial" w:eastAsia="Times New Roman" w:hAnsi="Arial" w:cs="Arial"/>
+                <w:color w:val="000000"/>
+                <w:sz w:val="28"/>
+                <w:szCs w:val="28"/>
+              </w:rPr>
+              <w:t>647</w:t>
+            </w:r>
+          </w:p>
+        </w:tc>
+        <w:tc>
+          <w:tcPr>
+            <w:tcW w:w="2348" w:type="dxa"/>
+            <w:tcBorders>
+              <w:top w:val="single" w:sz="12" w:space="0" w:color="FFFFFF"/>
+              <w:left w:val="nil"/>
+              <w:bottom w:val="single" w:sz="8" w:space="0" w:color="FFFFFF"/>
+              <w:right w:val="single" w:sz="8" w:space="0" w:color="FFFFFF"/>
+            </w:tcBorders>
+            <w:shd w:val="clear" w:color="000000" w:fill="D1DFCE"/>
+            <w:hideMark/>
+          </w:tcPr>
+          <w:p>
+            <w:pPr>
+              <w:spacing w:after="0" w:line="240" w:lineRule="auto"/>
+              <w:jc w:val="right"/>
+              <w:rPr>
+                <w:rFonts w:ascii="Arial" w:eastAsia="Times New Roman" w:hAnsi="Arial" w:cs="Arial"/>
+                <w:sz w:val="36"/>
+                <w:szCs w:val="36"/>
+              </w:rPr>
+            </w:pPr>
+            <w:r>
+              <w:rPr>
+                <w:rFonts w:ascii="Arial" w:eastAsia="Times New Roman" w:hAnsi="Arial" w:cs="Arial"/>
+                <w:sz w:val="36"/>
+                <w:szCs w:val="36"/>
+              </w:rPr>
+              <w:t>7.652195467</w:t>
+            </w:r>
+          </w:p>
+        </w:tc>
+      </w:tr>
+      <w:tr>
+        <w:trPr>
+          <w:trHeight w:val="470"/>
+        </w:trPr>
+        <w:tc>
+          <w:tcPr>
+            <w:tcW w:w="2477" w:type="dxa"/>
+            <w:tcBorders>
+              <w:top w:val="nil"/>
+              <w:left w:val="single" w:sz="8" w:space="0" w:color="FFFFFF"/>
+              <w:bottom w:val="single" w:sz="8" w:space="0" w:color="FFFFFF"/>
+              <w:right w:val="single" w:sz="8" w:space="0" w:color="FFFFFF"/>
+            </w:tcBorders>
+            <w:shd w:val="clear" w:color="000000" w:fill="D1DFCE"/>
+            <w:vAlign w:val="center"/>
+            <w:hideMark/>
+          </w:tcPr>
+          <w:p>
+            <w:pPr>
+              <w:spacing w:after="0" w:line="240" w:lineRule="auto"/>
+              <w:rPr>
+                <w:rFonts w:ascii="Arial" w:eastAsia="Times New Roman" w:hAnsi="Arial" w:cs="Arial"/>
+                <w:color w:val="000000"/>
+                <w:sz w:val="28"/>
+                <w:szCs w:val="28"/>
+              </w:rPr>
+            </w:pPr>
+            <w:r>
+              <w:rPr>
+                <w:rFonts w:ascii="Arial" w:eastAsia="Times New Roman" w:hAnsi="Arial" w:cs="Arial"/>
+                <w:color w:val="000000"/>
+                <w:sz w:val="28"/>
+                <w:szCs w:val="28"/>
+              </w:rPr>
+              <w:t>7.6</w:t>
+            </w:r>
+          </w:p>
+        </w:tc>
+        <w:tc>
+          <w:tcPr>
+            <w:tcW w:w="1695" w:type="dxa"/>
+            <w:tcBorders>
+              <w:top w:val="nil"/>
+              <w:left w:val="nil"/>
+              <w:bottom w:val="single" w:sz="8" w:space="0" w:color="FFFFFF"/>
+              <w:right w:val="single" w:sz="8" w:space="0" w:color="FFFFFF"/>
+            </w:tcBorders>
+            <w:shd w:val="clear" w:color="000000" w:fill="D1DFCE"/>
+            <w:vAlign w:val="center"/>
+            <w:hideMark/>
+          </w:tcPr>
+          <w:p>
+            <w:pPr>
+              <w:spacing w:after="0" w:line="240" w:lineRule="auto"/>
+              <w:rPr>
+                <w:rFonts w:ascii="Arial" w:eastAsia="Times New Roman" w:hAnsi="Arial" w:cs="Arial"/>
+                <w:color w:val="000000"/>
+                <w:sz w:val="28"/>
+                <w:szCs w:val="28"/>
+              </w:rPr>
+            </w:pPr>
+            <w:r>
+              <w:rPr>
+                <w:rFonts w:ascii="Arial" w:eastAsia="Times New Roman" w:hAnsi="Arial" w:cs="Arial"/>
+                <w:color w:val="000000"/>
+                <w:sz w:val="28"/>
+                <w:szCs w:val="28"/>
+              </w:rPr>
+              <w:t>659</w:t>
+            </w:r>
+          </w:p>
+        </w:tc>
+        <w:tc>
+          <w:tcPr>
+            <w:tcW w:w="2348" w:type="dxa"/>
+            <w:tcBorders>
+              <w:top w:val="single" w:sz="12" w:space="0" w:color="FFFFFF"/>
+              <w:left w:val="nil"/>
+              <w:bottom w:val="single" w:sz="8" w:space="0" w:color="FFFFFF"/>
+              <w:right w:val="single" w:sz="8" w:space="0" w:color="FFFFFF"/>
+            </w:tcBorders>
+            <w:shd w:val="clear" w:color="000000" w:fill="D1DFCE"/>
+            <w:hideMark/>
+          </w:tcPr>
+          <w:p>
+            <w:pPr>
+              <w:spacing w:after="0" w:line="240" w:lineRule="auto"/>
+              <w:jc w:val="right"/>
+              <w:rPr>
+                <w:rFonts w:ascii="Arial" w:eastAsia="Times New Roman" w:hAnsi="Arial" w:cs="Arial"/>
+                <w:sz w:val="36"/>
+                <w:szCs w:val="36"/>
+              </w:rPr>
+            </w:pPr>
+            <w:r>
+              <w:rPr>
+                <w:rFonts w:ascii="Arial" w:eastAsia="Times New Roman" w:hAnsi="Arial" w:cs="Arial"/>
+                <w:sz w:val="36"/>
+                <w:szCs w:val="36"/>
+              </w:rPr>
+              <w:t>7.794121813</w:t>
+            </w:r>
+          </w:p>
+        </w:tc>
+      </w:tr>
+      <w:tr>
+        <w:trPr>
+          <w:trHeight w:val="470"/>
+        </w:trPr>
+        <w:tc>
+          <w:tcPr>
+            <w:tcW w:w="2477" w:type="dxa"/>
+            <w:tcBorders>
+              <w:top w:val="nil"/>
+              <w:left w:val="single" w:sz="8" w:space="0" w:color="FFFFFF"/>
+              <w:bottom w:val="single" w:sz="8" w:space="0" w:color="FFFFFF"/>
+              <w:right w:val="single" w:sz="8" w:space="0" w:color="FFFFFF"/>
+            </w:tcBorders>
+            <w:shd w:val="clear" w:color="000000" w:fill="E9F0E8"/>
+            <w:vAlign w:val="center"/>
+            <w:hideMark/>
+          </w:tcPr>
+          <w:p>
+            <w:pPr>
+              <w:spacing w:after="0" w:line="240" w:lineRule="auto"/>
+              <w:rPr>
+                <w:rFonts w:ascii="Arial" w:eastAsia="Times New Roman" w:hAnsi="Arial" w:cs="Arial"/>
+                <w:color w:val="000000"/>
+                <w:sz w:val="28"/>
+                <w:szCs w:val="28"/>
+              </w:rPr>
+            </w:pPr>
+            <w:r>
+              <w:rPr>
+                <w:rFonts w:ascii="Arial" w:eastAsia="Times New Roman" w:hAnsi="Arial" w:cs="Arial"/>
+                <w:color w:val="000000"/>
+                <w:sz w:val="28"/>
+                <w:szCs w:val="28"/>
+              </w:rPr>
+              <w:t>7.7</w:t>
+            </w:r>
+          </w:p>
+        </w:tc>
+        <w:tc>
+          <w:tcPr>
+            <w:tcW w:w="1695" w:type="dxa"/>
+            <w:tcBorders>
+              <w:top w:val="nil"/>
+              <w:left w:val="nil"/>
+              <w:bottom w:val="single" w:sz="8" w:space="0" w:color="FFFFFF"/>
+              <w:right w:val="single" w:sz="8" w:space="0" w:color="FFFFFF"/>
+            </w:tcBorders>
+            <w:shd w:val="clear" w:color="000000" w:fill="E9F0E8"/>
+            <w:vAlign w:val="center"/>
+            <w:hideMark/>
+          </w:tcPr>
+          <w:p>
+            <w:pPr>
+              <w:spacing w:after="0" w:line="240" w:lineRule="auto"/>
+              <w:rPr>
+                <w:rFonts w:ascii="Arial" w:eastAsia="Times New Roman" w:hAnsi="Arial" w:cs="Arial"/>
+                <w:color w:val="000000"/>
+                <w:sz w:val="28"/>
+                <w:szCs w:val="28"/>
+              </w:rPr>
+            </w:pPr>
+            <w:r>
+              <w:rPr>
+                <w:rFonts w:ascii="Arial" w:eastAsia="Times New Roman" w:hAnsi="Arial" w:cs="Arial"/>
+                <w:color w:val="000000"/>
+                <w:sz w:val="28"/>
+                <w:szCs w:val="28"/>
+              </w:rPr>
+              <w:t>666</w:t>
+            </w:r>
+          </w:p>
+        </w:tc>
+        <w:tc>
+          <w:tcPr>
+            <w:tcW w:w="2348" w:type="dxa"/>
+            <w:tcBorders>
+              <w:top w:val="single" w:sz="12" w:space="0" w:color="FFFFFF"/>
+              <w:left w:val="nil"/>
+              <w:bottom w:val="single" w:sz="8" w:space="0" w:color="FFFFFF"/>
+              <w:right w:val="single" w:sz="8" w:space="0" w:color="FFFFFF"/>
+            </w:tcBorders>
+            <w:shd w:val="clear" w:color="000000" w:fill="D1DFCE"/>
+            <w:hideMark/>
+          </w:tcPr>
+          <w:p>
+            <w:pPr>
+              <w:spacing w:after="0" w:line="240" w:lineRule="auto"/>
+              <w:jc w:val="right"/>
+              <w:rPr>
+                <w:rFonts w:ascii="Arial" w:eastAsia="Times New Roman" w:hAnsi="Arial" w:cs="Arial"/>
+                <w:sz w:val="36"/>
+                <w:szCs w:val="36"/>
+              </w:rPr>
+            </w:pPr>
+            <w:r>
+              <w:rPr>
+                <w:rFonts w:ascii="Arial" w:eastAsia="Times New Roman" w:hAnsi="Arial" w:cs="Arial"/>
+                <w:sz w:val="36"/>
+                <w:szCs w:val="36"/>
+              </w:rPr>
+              <w:t>7.876912181</w:t>
+            </w:r>
+          </w:p>
+        </w:tc>
+      </w:tr>
+      <w:tr>
+        <w:trPr>
+          <w:trHeight w:val="1070"/>
+        </w:trPr>
+        <w:tc>
+          <w:tcPr>
+            <w:tcW w:w="2477" w:type="dxa"/>
+            <w:tcBorders>
+              <w:top w:val="nil"/>
+              <w:left w:val="single" w:sz="8" w:space="0" w:color="FFFFFF"/>
+              <w:bottom w:val="single" w:sz="8" w:space="0" w:color="FFFFFF"/>
+              <w:right w:val="single" w:sz="8" w:space="0" w:color="FFFFFF"/>
+            </w:tcBorders>
+            <w:shd w:val="clear" w:color="000000" w:fill="D1DFCE"/>
+            <w:vAlign w:val="center"/>
+            <w:hideMark/>
+          </w:tcPr>
+          <w:p>
+            <w:pPr>
+              <w:spacing w:after="0" w:line="240" w:lineRule="auto"/>
+              <w:rPr>
+                <w:rFonts w:ascii="Arial" w:eastAsia="Times New Roman" w:hAnsi="Arial" w:cs="Arial"/>
+                <w:color w:val="000000"/>
+                <w:sz w:val="28"/>
+                <w:szCs w:val="28"/>
+              </w:rPr>
+            </w:pPr>
+            <w:r>
+              <w:rPr>
+                <w:rFonts w:ascii="Arial" w:eastAsia="Times New Roman" w:hAnsi="Arial" w:cs="Arial"/>
+                <w:color w:val="000000"/>
+                <w:sz w:val="28"/>
+                <w:szCs w:val="28"/>
+              </w:rPr>
+              <w:t>7.8</w:t>
+            </w:r>
+          </w:p>
+        </w:tc>
+        <w:tc>
+          <w:tcPr>
+            <w:tcW w:w="1695" w:type="dxa"/>
+            <w:tcBorders>
+              <w:top w:val="nil"/>
+              <w:left w:val="nil"/>
+              <w:bottom w:val="single" w:sz="8" w:space="0" w:color="FFFFFF"/>
+              <w:right w:val="single" w:sz="8" w:space="0" w:color="FFFFFF"/>
+            </w:tcBorders>
+            <w:shd w:val="clear" w:color="000000" w:fill="D1DFCE"/>
+            <w:vAlign w:val="center"/>
+            <w:hideMark/>
+          </w:tcPr>
+          <w:p>
+            <w:pPr>
+              <w:spacing w:after="0" w:line="240" w:lineRule="auto"/>
+              <w:rPr>
+                <w:rFonts w:ascii="Arial" w:eastAsia="Times New Roman" w:hAnsi="Arial" w:cs="Arial"/>
+                <w:color w:val="000000"/>
+                <w:sz w:val="28"/>
+                <w:szCs w:val="28"/>
+              </w:rPr>
+            </w:pPr>
+            <w:r>
+              <w:rPr>
+                <w:rFonts w:ascii="Arial" w:eastAsia="Times New Roman" w:hAnsi="Arial" w:cs="Arial"/>
+                <w:color w:val="000000"/>
+                <w:sz w:val="28"/>
+                <w:szCs w:val="28"/>
+              </w:rPr>
+              <w:t>OC TRIGGERED</w:t>
+            </w:r>
+          </w:p>
+        </w:tc>
+        <w:tc>
+          <w:tcPr>
+            <w:tcW w:w="2348" w:type="dxa"/>
+            <w:tcBorders>
+              <w:top w:val="single" w:sz="12" w:space="0" w:color="FFFFFF"/>
+              <w:left w:val="nil"/>
+              <w:bottom w:val="single" w:sz="8" w:space="0" w:color="FFFFFF"/>
+              <w:right w:val="single" w:sz="8" w:space="0" w:color="FFFFFF"/>
+            </w:tcBorders>
+            <w:shd w:val="clear" w:color="000000" w:fill="D1DFCE"/>
+            <w:hideMark/>
+          </w:tcPr>
+          <w:p>
+            <w:pPr>
+              <w:spacing w:after="0" w:line="240" w:lineRule="auto"/>
+              <w:jc w:val="center"/>
+              <w:rPr>
+                <w:rFonts w:ascii="Arial" w:eastAsia="Times New Roman" w:hAnsi="Arial" w:cs="Arial"/>
+                <w:sz w:val="36"/>
+                <w:szCs w:val="36"/>
+              </w:rPr>
+            </w:pPr>
+            <w:r>
+              <w:rPr>
+                <w:rFonts w:ascii="Arial" w:eastAsia="Times New Roman" w:hAnsi="Arial" w:cs="Arial"/>
+                <w:sz w:val="36"/>
+                <w:szCs w:val="36"/>
+              </w:rPr>
+              <w:t>#VALUE!</w:t>
+            </w:r>
+          </w:p>
+        </w:tc>
+      </w:tr>
+    </w:tbl>
+    <w:p>
+      <w:pPr>
+        <w:rPr>
+          <w:rFonts w:ascii="Calibri" w:eastAsia="Calibri" w:hAnsi="Calibri" w:cs="Calibri"/>
+          <w:shd w:val="clear" w:color="auto" w:fill="FF0000"/>
+        </w:rPr>
+      </w:pPr>
       <w:bookmarkStart w:id="0" w:name="_GoBack"/>
       <w:bookmarkEnd w:id="0"/>
     </w:p>
+    <w:p/>
     <w:p/>
     <w:p>
       <w:pPr>

</xml_diff>